<commit_message>
CN_06_08_CO manuscritos, recursos ajustados editor
Otros cambios menores recurso CN_07_13_CO
</commit_message>
<xml_diff>
--- a/fuentes/contenidos/grado06/guion08/CN_06_08_CO_REC130.docx
+++ b/fuentes/contenidos/grado06/guion08/CN_06_08_CO_REC130.docx
@@ -1,6 +1,6 @@
 
 <file path=word/document.xml><?xml version="1.0" encoding="utf-8"?>
-<w:document xmlns:ve="http://schemas.openxmlformats.org/markup-compatibility/2006" xmlns:o="urn:schemas-microsoft-com:office:office" xmlns:r="http://schemas.openxmlformats.org/officeDocument/2006/relationships" xmlns:m="http://schemas.openxmlformats.org/officeDocument/2006/math" xmlns:v="urn:schemas-microsoft-com:vml" xmlns:wp="http://schemas.openxmlformats.org/drawingml/2006/wordprocessingDrawing" xmlns:w10="urn:schemas-microsoft-com:office:word" xmlns:w="http://schemas.openxmlformats.org/wordprocessingml/2006/main" xmlns:wne="http://schemas.microsoft.com/office/word/2006/wordml">
+<w:document xmlns:wpc="http://schemas.microsoft.com/office/word/2010/wordprocessingCanvas" xmlns:mc="http://schemas.openxmlformats.org/markup-compatibility/2006" xmlns:o="urn:schemas-microsoft-com:office:office" xmlns:r="http://schemas.openxmlformats.org/officeDocument/2006/relationships" xmlns:m="http://schemas.openxmlformats.org/officeDocument/2006/math" xmlns:v="urn:schemas-microsoft-com:vml" xmlns:wp14="http://schemas.microsoft.com/office/word/2010/wordprocessingDrawing" xmlns:wp="http://schemas.openxmlformats.org/drawingml/2006/wordprocessingDrawing" xmlns:w10="urn:schemas-microsoft-com:office:word" xmlns:w="http://schemas.openxmlformats.org/wordprocessingml/2006/main" xmlns:w14="http://schemas.microsoft.com/office/word/2010/wordml" xmlns:w15="http://schemas.microsoft.com/office/word/2012/wordml" xmlns:wpg="http://schemas.microsoft.com/office/word/2010/wordprocessingGroup" xmlns:wpi="http://schemas.microsoft.com/office/word/2010/wordprocessingInk" xmlns:wne="http://schemas.microsoft.com/office/word/2006/wordml" xmlns:wps="http://schemas.microsoft.com/office/word/2010/wordprocessingShape" mc:Ignorable="w14 w15 wp14">
   <w:body>
     <w:p>
       <w:pPr>
@@ -241,7 +241,7 @@
           <w:szCs w:val="18"/>
           <w:lang w:val="es-ES_tradnl"/>
         </w:rPr>
-        <w:t>Practica tus conocimientos sobre los ecosistemas marinos presentes en Colombia</w:t>
+        <w:t xml:space="preserve"> Caracterización de dos ecosistemas marinos a partir de una imagen</w:t>
       </w:r>
     </w:p>
     <w:p>
@@ -312,6 +312,51 @@
         </w:rPr>
         <w:t xml:space="preserve"> Ejercicio de respuesta libre</w:t>
       </w:r>
+      <w:r>
+        <w:rPr>
+          <w:rFonts w:ascii="Arial" w:hAnsi="Arial"/>
+          <w:sz w:val="18"/>
+          <w:szCs w:val="18"/>
+          <w:lang w:val="es-ES_tradnl"/>
+        </w:rPr>
+        <w:t xml:space="preserve"> en el que se pide a los</w:t>
+      </w:r>
+      <w:r>
+        <w:rPr>
+          <w:rFonts w:ascii="Arial" w:hAnsi="Arial"/>
+          <w:sz w:val="18"/>
+          <w:szCs w:val="18"/>
+          <w:lang w:val="es-ES_tradnl"/>
+        </w:rPr>
+        <w:t xml:space="preserve"> estudiantes que caractericen dos </w:t>
+      </w:r>
+      <w:r>
+        <w:rPr>
+          <w:rFonts w:ascii="Arial" w:hAnsi="Arial"/>
+          <w:sz w:val="18"/>
+          <w:szCs w:val="18"/>
+          <w:lang w:val="es-ES_tradnl"/>
+        </w:rPr>
+        <w:t>ecosistema</w:t>
+      </w:r>
+      <w:r>
+        <w:rPr>
+          <w:rFonts w:ascii="Arial" w:hAnsi="Arial"/>
+          <w:sz w:val="18"/>
+          <w:szCs w:val="18"/>
+          <w:lang w:val="es-ES_tradnl"/>
+        </w:rPr>
+        <w:t>s</w:t>
+      </w:r>
+      <w:r>
+        <w:rPr>
+          <w:rFonts w:ascii="Arial" w:hAnsi="Arial"/>
+          <w:sz w:val="18"/>
+          <w:szCs w:val="18"/>
+          <w:lang w:val="es-ES_tradnl"/>
+        </w:rPr>
+        <w:t xml:space="preserve"> a partir de una imagen.</w:t>
+      </w:r>
     </w:p>
     <w:p>
       <w:pPr>
@@ -379,7 +424,69 @@
           <w:szCs w:val="18"/>
           <w:lang w:val="es-ES_tradnl"/>
         </w:rPr>
-        <w:t xml:space="preserve"> Ecosistemas marinos</w:t>
+        <w:t xml:space="preserve"> </w:t>
+      </w:r>
+      <w:proofErr w:type="spellStart"/>
+      <w:r>
+        <w:rPr>
+          <w:rFonts w:ascii="Arial" w:hAnsi="Arial"/>
+          <w:sz w:val="18"/>
+          <w:szCs w:val="18"/>
+          <w:lang w:val="es-ES_tradnl"/>
+        </w:rPr>
+        <w:t>Caracterización</w:t>
+      </w:r>
+      <w:proofErr w:type="gramStart"/>
+      <w:r>
+        <w:rPr>
+          <w:rFonts w:ascii="Arial" w:hAnsi="Arial"/>
+          <w:sz w:val="18"/>
+          <w:szCs w:val="18"/>
+          <w:lang w:val="es-ES_tradnl"/>
+        </w:rPr>
+        <w:t>,ecosistemas</w:t>
+      </w:r>
+      <w:proofErr w:type="spellEnd"/>
+      <w:proofErr w:type="gramEnd"/>
+      <w:r>
+        <w:rPr>
+          <w:rFonts w:ascii="Arial" w:hAnsi="Arial"/>
+          <w:sz w:val="18"/>
+          <w:szCs w:val="18"/>
+          <w:lang w:val="es-ES_tradnl"/>
+        </w:rPr>
+        <w:t xml:space="preserve"> </w:t>
+      </w:r>
+      <w:r>
+        <w:rPr>
+          <w:rFonts w:ascii="Arial" w:hAnsi="Arial"/>
+          <w:sz w:val="18"/>
+          <w:szCs w:val="18"/>
+          <w:lang w:val="es-ES_tradnl"/>
+        </w:rPr>
+        <w:t xml:space="preserve">ecosistemas </w:t>
+      </w:r>
+      <w:bookmarkStart w:id="0" w:name="_GoBack"/>
+      <w:bookmarkEnd w:id="0"/>
+      <w:proofErr w:type="spellStart"/>
+      <w:r>
+        <w:rPr>
+          <w:rFonts w:ascii="Arial" w:hAnsi="Arial"/>
+          <w:sz w:val="18"/>
+          <w:szCs w:val="18"/>
+          <w:lang w:val="es-ES_tradnl"/>
+        </w:rPr>
+        <w:t>marinos,manglar,arrecife</w:t>
+      </w:r>
+      <w:proofErr w:type="spellEnd"/>
+      <w:r>
+        <w:rPr>
+          <w:rFonts w:ascii="Arial" w:hAnsi="Arial"/>
+          <w:sz w:val="18"/>
+          <w:szCs w:val="18"/>
+          <w:lang w:val="es-ES_tradnl"/>
+        </w:rPr>
+        <w:t xml:space="preserve"> de coral.</w:t>
       </w:r>
     </w:p>
     <w:p>
@@ -440,18 +547,16 @@
           <w:highlight w:val="green"/>
           <w:lang w:val="es-ES_tradnl"/>
         </w:rPr>
-        <w:t>Tiempo estimado (minutos</w:t>
-      </w:r>
-      <w:proofErr w:type="gramStart"/>
-      <w:r>
-        <w:rPr>
-          <w:rFonts w:ascii="Arial" w:hAnsi="Arial"/>
-          <w:sz w:val="18"/>
-          <w:szCs w:val="18"/>
-          <w:highlight w:val="green"/>
-          <w:lang w:val="es-ES_tradnl"/>
-        </w:rPr>
-        <w:t>)</w:t>
+        <w:t>Tiempo estimado (minutos)</w:t>
+      </w:r>
+      <w:r>
+        <w:rPr>
+          <w:rFonts w:ascii="Arial" w:hAnsi="Arial"/>
+          <w:sz w:val="18"/>
+          <w:szCs w:val="18"/>
+          <w:lang w:val="es-ES_tradnl"/>
+        </w:rPr>
+        <w:t xml:space="preserve"> </w:t>
       </w:r>
       <w:r>
         <w:rPr>
@@ -462,7 +567,6 @@
         </w:rPr>
         <w:t>20</w:t>
       </w:r>
-      <w:proofErr w:type="gramEnd"/>
     </w:p>
     <w:p>
       <w:pPr>
@@ -530,7 +634,7 @@
         <w:tblStyle w:val="Tablaconcuadrcula"/>
         <w:tblW w:w="8930" w:type="dxa"/>
         <w:tblInd w:w="250" w:type="dxa"/>
-        <w:tblLook w:val="04A0"/>
+        <w:tblLook w:val="04A0" w:firstRow="1" w:lastRow="0" w:firstColumn="1" w:lastColumn="0" w:noHBand="0" w:noVBand="1"/>
       </w:tblPr>
       <w:tblGrid>
         <w:gridCol w:w="1248"/>
@@ -924,7 +1028,7 @@
         <w:tblStyle w:val="Tablaconcuadrcula"/>
         <w:tblW w:w="9497" w:type="dxa"/>
         <w:tblInd w:w="250" w:type="dxa"/>
-        <w:tblLook w:val="04A0"/>
+        <w:tblLook w:val="04A0" w:firstRow="1" w:lastRow="0" w:firstColumn="1" w:lastColumn="0" w:noHBand="0" w:noVBand="1"/>
       </w:tblPr>
       <w:tblGrid>
         <w:gridCol w:w="4536"/>
@@ -1382,7 +1486,7 @@
         <w:tblStyle w:val="Tablaconcuadrcula"/>
         <w:tblW w:w="8363" w:type="dxa"/>
         <w:tblInd w:w="250" w:type="dxa"/>
-        <w:tblLook w:val="04A0"/>
+        <w:tblLook w:val="04A0" w:firstRow="1" w:lastRow="0" w:firstColumn="1" w:lastColumn="0" w:noHBand="0" w:noVBand="1"/>
       </w:tblPr>
       <w:tblGrid>
         <w:gridCol w:w="2126"/>
@@ -2029,7 +2133,7 @@
     <w:p>
       <w:pPr>
         <w:rPr>
-          <w:rFonts w:ascii="Arial" w:hAnsi="Arial"/>
+          <w:rFonts w:ascii="Arial" w:hAnsi="Arial" w:cs="Arial"/>
           <w:sz w:val="18"/>
           <w:szCs w:val="18"/>
           <w:lang w:val="es-ES_tradnl"/>
@@ -2094,18 +2198,17 @@
           <w:szCs w:val="18"/>
           <w:lang w:val="es-ES_tradnl"/>
         </w:rPr>
-        <w:t xml:space="preserve"> Practica tus conocimientos sobre los ecosistemas marinos presentes en Colombia</w:t>
-      </w:r>
-    </w:p>
-    <w:p>
-      <w:pPr>
-        <w:rPr>
-          <w:rFonts w:ascii="Arial" w:hAnsi="Arial" w:cs="Arial"/>
-          <w:sz w:val="18"/>
-          <w:szCs w:val="18"/>
-          <w:lang w:val="es-ES_tradnl"/>
-        </w:rPr>
-      </w:pPr>
+        <w:t xml:space="preserve"> </w:t>
+      </w:r>
+      <w:r>
+        <w:rPr>
+          <w:rFonts w:ascii="Arial" w:hAnsi="Arial"/>
+          <w:sz w:val="18"/>
+          <w:szCs w:val="18"/>
+          <w:lang w:val="es-ES_tradnl"/>
+        </w:rPr>
+        <w:t>Caracterización de dos ecosistemas marinos a partir de una imagen</w:t>
+      </w:r>
     </w:p>
     <w:p>
       <w:pPr>
@@ -2264,7 +2367,80 @@
           <w:szCs w:val="18"/>
           <w:lang w:val="es-ES_tradnl"/>
         </w:rPr>
-        <w:t xml:space="preserve"> Observa las imágenes de estos ecosistemas marinos y de acuerdo con ellas y lo que estudiaste sobre el tema describe las principales características de cada uno</w:t>
+        <w:t xml:space="preserve"> Observa las imágenes de estos ecosistemas marinos y de acuerdo </w:t>
+      </w:r>
+      <w:r>
+        <w:rPr>
+          <w:rFonts w:ascii="Arial" w:hAnsi="Arial"/>
+          <w:sz w:val="18"/>
+          <w:szCs w:val="18"/>
+          <w:lang w:val="es-ES_tradnl"/>
+        </w:rPr>
+        <w:t>con lo que sabes acerca</w:t>
+      </w:r>
+      <w:r>
+        <w:rPr>
+          <w:rFonts w:ascii="Arial" w:hAnsi="Arial"/>
+          <w:sz w:val="18"/>
+          <w:szCs w:val="18"/>
+          <w:lang w:val="es-ES_tradnl"/>
+        </w:rPr>
+        <w:t xml:space="preserve"> </w:t>
+      </w:r>
+      <w:r>
+        <w:rPr>
+          <w:rFonts w:ascii="Arial" w:hAnsi="Arial"/>
+          <w:sz w:val="18"/>
+          <w:szCs w:val="18"/>
+          <w:lang w:val="es-ES_tradnl"/>
+        </w:rPr>
+        <w:t>d</w:t>
+      </w:r>
+      <w:r>
+        <w:rPr>
+          <w:rFonts w:ascii="Arial" w:hAnsi="Arial"/>
+          <w:sz w:val="18"/>
+          <w:szCs w:val="18"/>
+          <w:lang w:val="es-ES_tradnl"/>
+        </w:rPr>
+        <w:t>el tema describe</w:t>
+      </w:r>
+      <w:r>
+        <w:rPr>
+          <w:rFonts w:ascii="Arial" w:hAnsi="Arial"/>
+          <w:sz w:val="18"/>
+          <w:szCs w:val="18"/>
+          <w:lang w:val="es-ES_tradnl"/>
+        </w:rPr>
+        <w:t xml:space="preserve"> con </w:t>
+      </w:r>
+      <w:r>
+        <w:rPr>
+          <w:rFonts w:ascii="Arial" w:hAnsi="Arial"/>
+          <w:b/>
+          <w:sz w:val="18"/>
+          <w:szCs w:val="18"/>
+          <w:lang w:val="es-ES_tradnl"/>
+        </w:rPr>
+        <w:t>tus propias palabras</w:t>
+      </w:r>
+      <w:r>
+        <w:rPr>
+          <w:rFonts w:ascii="Arial" w:hAnsi="Arial"/>
+          <w:sz w:val="18"/>
+          <w:szCs w:val="18"/>
+          <w:lang w:val="es-ES_tradnl"/>
+        </w:rPr>
+        <w:t xml:space="preserve"> las principales características de cada uno</w:t>
+      </w:r>
+      <w:r>
+        <w:rPr>
+          <w:rFonts w:ascii="Arial" w:hAnsi="Arial"/>
+          <w:sz w:val="18"/>
+          <w:szCs w:val="18"/>
+          <w:lang w:val="es-ES_tradnl"/>
+        </w:rPr>
+        <w:t>.</w:t>
       </w:r>
     </w:p>
     <w:p>
@@ -2315,18 +2491,16 @@
           <w:highlight w:val="green"/>
           <w:lang w:val="es-ES_tradnl"/>
         </w:rPr>
-        <w:t xml:space="preserve"> (ventana flotante</w:t>
-      </w:r>
-      <w:proofErr w:type="gramStart"/>
-      <w:r>
-        <w:rPr>
-          <w:rFonts w:ascii="Arial" w:hAnsi="Arial"/>
-          <w:sz w:val="18"/>
-          <w:szCs w:val="18"/>
-          <w:highlight w:val="green"/>
-          <w:lang w:val="es-ES_tradnl"/>
-        </w:rPr>
-        <w:t>)</w:t>
+        <w:t xml:space="preserve"> (ventana flotante)</w:t>
+      </w:r>
+      <w:r>
+        <w:rPr>
+          <w:rFonts w:ascii="Arial" w:hAnsi="Arial"/>
+          <w:sz w:val="18"/>
+          <w:szCs w:val="18"/>
+          <w:lang w:val="es-ES_tradnl"/>
+        </w:rPr>
+        <w:t xml:space="preserve"> </w:t>
       </w:r>
       <w:r>
         <w:rPr>
@@ -2337,7 +2511,6 @@
         </w:rPr>
         <w:t>N</w:t>
       </w:r>
-      <w:proofErr w:type="gramEnd"/>
     </w:p>
     <w:p>
       <w:pPr>
@@ -2397,9 +2570,56 @@
           <w:highlight w:val="green"/>
           <w:lang w:val="es-ES_tradnl"/>
         </w:rPr>
-        <w:t xml:space="preserve"> (S/N</w:t>
-      </w:r>
-      <w:proofErr w:type="gramStart"/>
+        <w:t xml:space="preserve"> (S/N)</w:t>
+      </w:r>
+      <w:r>
+        <w:rPr>
+          <w:rFonts w:ascii="Arial" w:hAnsi="Arial"/>
+          <w:sz w:val="18"/>
+          <w:szCs w:val="18"/>
+          <w:lang w:val="es-ES_tradnl"/>
+        </w:rPr>
+        <w:t xml:space="preserve"> </w:t>
+      </w:r>
+      <w:r>
+        <w:rPr>
+          <w:rFonts w:ascii="Arial" w:hAnsi="Arial"/>
+          <w:sz w:val="18"/>
+          <w:szCs w:val="18"/>
+          <w:lang w:val="es-ES_tradnl"/>
+        </w:rPr>
+        <w:t>N</w:t>
+      </w:r>
+    </w:p>
+    <w:p>
+      <w:pPr>
+        <w:rPr>
+          <w:rFonts w:ascii="Arial" w:hAnsi="Arial" w:cs="Arial"/>
+          <w:sz w:val="18"/>
+          <w:szCs w:val="18"/>
+          <w:lang w:val="es-ES_tradnl"/>
+        </w:rPr>
+      </w:pPr>
+    </w:p>
+    <w:p>
+      <w:pPr>
+        <w:rPr>
+          <w:rFonts w:ascii="Arial" w:hAnsi="Arial" w:cs="Arial"/>
+          <w:sz w:val="18"/>
+          <w:szCs w:val="18"/>
+          <w:lang w:val="es-ES_tradnl"/>
+        </w:rPr>
+      </w:pPr>
+    </w:p>
+    <w:p>
+      <w:pPr>
+        <w:rPr>
+          <w:rFonts w:ascii="Arial" w:hAnsi="Arial"/>
+          <w:sz w:val="18"/>
+          <w:szCs w:val="18"/>
+          <w:lang w:val="es-ES_tradnl"/>
+        </w:rPr>
+      </w:pPr>
       <w:r>
         <w:rPr>
           <w:rFonts w:ascii="Arial" w:hAnsi="Arial"/>
@@ -2408,7 +2628,16 @@
           <w:highlight w:val="green"/>
           <w:lang w:val="es-ES_tradnl"/>
         </w:rPr>
-        <w:t>)</w:t>
+        <w:t>Mostrar calculadora (S/N)</w:t>
+      </w:r>
+      <w:r>
+        <w:rPr>
+          <w:rFonts w:ascii="Arial" w:hAnsi="Arial"/>
+          <w:sz w:val="18"/>
+          <w:szCs w:val="18"/>
+          <w:lang w:val="es-ES_tradnl"/>
+        </w:rPr>
+        <w:t xml:space="preserve"> </w:t>
       </w:r>
       <w:r>
         <w:rPr>
@@ -2419,68 +2648,6 @@
         </w:rPr>
         <w:t>N</w:t>
       </w:r>
-      <w:proofErr w:type="gramEnd"/>
-    </w:p>
-    <w:p>
-      <w:pPr>
-        <w:rPr>
-          <w:rFonts w:ascii="Arial" w:hAnsi="Arial" w:cs="Arial"/>
-          <w:sz w:val="18"/>
-          <w:szCs w:val="18"/>
-          <w:lang w:val="es-ES_tradnl"/>
-        </w:rPr>
-      </w:pPr>
-    </w:p>
-    <w:p>
-      <w:pPr>
-        <w:rPr>
-          <w:rFonts w:ascii="Arial" w:hAnsi="Arial" w:cs="Arial"/>
-          <w:sz w:val="18"/>
-          <w:szCs w:val="18"/>
-          <w:lang w:val="es-ES_tradnl"/>
-        </w:rPr>
-      </w:pPr>
-    </w:p>
-    <w:p>
-      <w:pPr>
-        <w:rPr>
-          <w:rFonts w:ascii="Arial" w:hAnsi="Arial"/>
-          <w:sz w:val="18"/>
-          <w:szCs w:val="18"/>
-          <w:lang w:val="es-ES_tradnl"/>
-        </w:rPr>
-      </w:pPr>
-      <w:r>
-        <w:rPr>
-          <w:rFonts w:ascii="Arial" w:hAnsi="Arial"/>
-          <w:sz w:val="18"/>
-          <w:szCs w:val="18"/>
-          <w:highlight w:val="green"/>
-          <w:lang w:val="es-ES_tradnl"/>
-        </w:rPr>
-        <w:t>Mostrar calculadora (S/N</w:t>
-      </w:r>
-      <w:proofErr w:type="gramStart"/>
-      <w:r>
-        <w:rPr>
-          <w:rFonts w:ascii="Arial" w:hAnsi="Arial"/>
-          <w:sz w:val="18"/>
-          <w:szCs w:val="18"/>
-          <w:highlight w:val="green"/>
-          <w:lang w:val="es-ES_tradnl"/>
-        </w:rPr>
-        <w:t>)</w:t>
-      </w:r>
-      <w:r>
-        <w:rPr>
-          <w:rFonts w:ascii="Arial" w:hAnsi="Arial"/>
-          <w:sz w:val="18"/>
-          <w:szCs w:val="18"/>
-          <w:lang w:val="es-ES_tradnl"/>
-        </w:rPr>
-        <w:t>N</w:t>
-      </w:r>
-      <w:proofErr w:type="gramEnd"/>
     </w:p>
     <w:p>
       <w:pPr>
@@ -2823,6 +2990,24 @@
         </w:rPr>
         <w:t xml:space="preserve"> ecosistema y qué lo caracteriza?</w:t>
       </w:r>
+      <w:r>
+        <w:rPr>
+          <w:rFonts w:ascii="Arial" w:hAnsi="Arial" w:cs="Arial"/>
+          <w:sz w:val="18"/>
+          <w:szCs w:val="18"/>
+          <w:lang w:val="es-ES_tradnl"/>
+        </w:rPr>
+        <w:t xml:space="preserve"> </w:t>
+      </w:r>
+      <w:r>
+        <w:rPr>
+          <w:rFonts w:ascii="Arial" w:hAnsi="Arial" w:cs="Arial"/>
+          <w:sz w:val="18"/>
+          <w:szCs w:val="18"/>
+          <w:lang w:val="es-ES_tradnl"/>
+        </w:rPr>
+        <w:t>Menciona en qué regiones de Colombia se encuentra. Describe los factores abióticos presentes en él (luz, temperatura, salinidad). Describe también los factores bióticos (animales) que allí existen. ¿Por qué crees que este ecosistema es tan productivo?</w:t>
+      </w:r>
     </w:p>
     <w:p>
       <w:pPr>
@@ -2882,9 +3067,9 @@
           <w:highlight w:val="yellow"/>
           <w:lang w:val="es-ES_tradnl"/>
         </w:rPr>
-        <w:t xml:space="preserve"> 1-Fácil, 2-Medio, ó 3-Dificil</w:t>
-      </w:r>
-      <w:proofErr w:type="gramStart"/>
+        <w:t xml:space="preserve"> 1-Fácil, 2-Medio, </w:t>
+      </w:r>
+      <w:proofErr w:type="spellStart"/>
       <w:r>
         <w:rPr>
           <w:rFonts w:ascii="Arial" w:hAnsi="Arial" w:cs="Arial"/>
@@ -2893,7 +3078,18 @@
           <w:highlight w:val="yellow"/>
           <w:lang w:val="es-ES_tradnl"/>
         </w:rPr>
-        <w:t>:</w:t>
+        <w:t>ó</w:t>
+      </w:r>
+      <w:proofErr w:type="spellEnd"/>
+      <w:r>
+        <w:rPr>
+          <w:rFonts w:ascii="Arial" w:hAnsi="Arial" w:cs="Arial"/>
+          <w:sz w:val="18"/>
+          <w:szCs w:val="18"/>
+          <w:highlight w:val="yellow"/>
+          <w:lang w:val="es-ES_tradnl"/>
+        </w:rPr>
+        <w:t xml:space="preserve"> 3-Dificil:</w:t>
       </w:r>
       <w:r>
         <w:rPr>
@@ -2911,17 +3107,7 @@
           <w:szCs w:val="18"/>
           <w:lang w:val="es-ES_tradnl"/>
         </w:rPr>
-        <w:t>,</w:t>
-      </w:r>
-      <w:proofErr w:type="gramEnd"/>
-      <w:r>
-        <w:rPr>
-          <w:rFonts w:ascii="Arial" w:hAnsi="Arial" w:cs="Arial"/>
-          <w:sz w:val="18"/>
-          <w:szCs w:val="18"/>
-          <w:lang w:val="es-ES_tradnl"/>
-        </w:rPr>
-        <w:t xml:space="preserve"> 2-Medio</w:t>
+        <w:t>2-Medio</w:t>
       </w:r>
     </w:p>
     <w:p>
@@ -2951,29 +3137,49 @@
           <w:highlight w:val="yellow"/>
           <w:lang w:val="es-ES_tradnl"/>
         </w:rPr>
-        <w:t xml:space="preserve">Explicación </w:t>
-      </w:r>
-      <w:r>
-        <w:rPr>
-          <w:rFonts w:ascii="Arial" w:hAnsi="Arial" w:cs="Arial"/>
+        <w:t>Explicación (</w:t>
+      </w:r>
+      <w:r>
+        <w:rPr>
+          <w:rFonts w:ascii="Arial" w:hAnsi="Arial" w:cs="Arial"/>
+          <w:b/>
           <w:sz w:val="18"/>
           <w:szCs w:val="18"/>
           <w:highlight w:val="yellow"/>
           <w:lang w:val="es-ES_tradnl"/>
         </w:rPr>
-        <w:t>(</w:t>
-      </w:r>
-      <w:r>
-        <w:rPr>
-          <w:rFonts w:ascii="Arial" w:hAnsi="Arial" w:cs="Arial"/>
-          <w:b/>
+        <w:t>500</w:t>
+      </w:r>
+      <w:r>
+        <w:rPr>
+          <w:rFonts w:ascii="Arial" w:hAnsi="Arial" w:cs="Arial"/>
           <w:sz w:val="18"/>
           <w:szCs w:val="18"/>
           <w:highlight w:val="yellow"/>
           <w:lang w:val="es-ES_tradnl"/>
         </w:rPr>
-        <w:t>500</w:t>
-      </w:r>
+        <w:t xml:space="preserve"> caracteres máximo)</w:t>
+      </w:r>
+    </w:p>
+    <w:p>
+      <w:pPr>
+        <w:rPr>
+          <w:rFonts w:ascii="Arial" w:hAnsi="Arial" w:cs="Arial"/>
+          <w:sz w:val="18"/>
+          <w:szCs w:val="18"/>
+          <w:lang w:val="es-ES_tradnl"/>
+        </w:rPr>
+      </w:pPr>
+    </w:p>
+    <w:p>
+      <w:pPr>
+        <w:rPr>
+          <w:rFonts w:ascii="Arial" w:hAnsi="Arial" w:cs="Arial"/>
+          <w:sz w:val="18"/>
+          <w:szCs w:val="18"/>
+          <w:lang w:val="es-ES_tradnl"/>
+        </w:rPr>
+      </w:pPr>
       <w:r>
         <w:rPr>
           <w:rFonts w:ascii="Arial" w:hAnsi="Arial" w:cs="Arial"/>
@@ -2982,62 +3188,21 @@
           <w:highlight w:val="yellow"/>
           <w:lang w:val="es-ES_tradnl"/>
         </w:rPr>
-        <w:t xml:space="preserve"> caracteres máximo</w:t>
-      </w:r>
-      <w:r>
-        <w:rPr>
-          <w:rFonts w:ascii="Arial" w:hAnsi="Arial" w:cs="Arial"/>
-          <w:sz w:val="18"/>
-          <w:szCs w:val="18"/>
-          <w:highlight w:val="yellow"/>
-          <w:lang w:val="es-ES_tradnl"/>
-        </w:rPr>
-        <w:t>)</w:t>
-      </w:r>
-    </w:p>
-    <w:p>
-      <w:pPr>
-        <w:rPr>
-          <w:rFonts w:ascii="Arial" w:hAnsi="Arial" w:cs="Arial"/>
-          <w:sz w:val="18"/>
-          <w:szCs w:val="18"/>
-          <w:lang w:val="es-ES_tradnl"/>
-        </w:rPr>
-      </w:pPr>
-    </w:p>
-    <w:p>
-      <w:pPr>
-        <w:rPr>
-          <w:rFonts w:ascii="Arial" w:hAnsi="Arial" w:cs="Arial"/>
-          <w:sz w:val="18"/>
-          <w:szCs w:val="18"/>
-          <w:lang w:val="es-ES_tradnl"/>
-        </w:rPr>
-      </w:pPr>
-      <w:r>
-        <w:rPr>
-          <w:rFonts w:ascii="Arial" w:hAnsi="Arial" w:cs="Arial"/>
-          <w:sz w:val="18"/>
-          <w:szCs w:val="18"/>
-          <w:highlight w:val="yellow"/>
-          <w:lang w:val="es-ES_tradnl"/>
-        </w:rPr>
         <w:t>IMAGEN:</w:t>
       </w:r>
     </w:p>
     <w:p>
       <w:pPr>
-        <w:ind w:left="426"/>
-        <w:rPr>
-          <w:rFonts w:ascii="Arial" w:hAnsi="Arial" w:cs="Arial"/>
-          <w:sz w:val="18"/>
-          <w:szCs w:val="18"/>
-          <w:lang w:val="es-ES_tradnl"/>
-        </w:rPr>
-      </w:pPr>
-      <w:r>
-        <w:rPr>
-          <w:rFonts w:ascii="Arial" w:hAnsi="Arial"/>
+        <w:rPr>
+          <w:rFonts w:ascii="Arial" w:hAnsi="Arial" w:cs="Arial"/>
+          <w:sz w:val="18"/>
+          <w:szCs w:val="18"/>
+          <w:lang w:val="es-ES_tradnl"/>
+        </w:rPr>
+      </w:pPr>
+      <w:r>
+        <w:rPr>
+          <w:rFonts w:ascii="Arial" w:hAnsi="Arial" w:cs="Arial"/>
           <w:b/>
           <w:color w:val="FF0000"/>
           <w:sz w:val="18"/>
@@ -3048,7 +3213,7 @@
       </w:r>
       <w:r>
         <w:rPr>
-          <w:rFonts w:ascii="Arial" w:hAnsi="Arial"/>
+          <w:rFonts w:ascii="Arial" w:hAnsi="Arial" w:cs="Arial"/>
           <w:sz w:val="18"/>
           <w:szCs w:val="18"/>
           <w:lang w:val="es-ES_tradnl"/>
@@ -3063,48 +3228,24 @@
           <w:highlight w:val="yellow"/>
           <w:lang w:val="es-ES_tradnl"/>
         </w:rPr>
-        <w:t xml:space="preserve">Nombre de archivo </w:t>
-      </w:r>
-      <w:proofErr w:type="spellStart"/>
-      <w:r>
-        <w:rPr>
-          <w:rFonts w:ascii="Arial" w:hAnsi="Arial" w:cs="Arial"/>
-          <w:sz w:val="18"/>
-          <w:szCs w:val="18"/>
-          <w:highlight w:val="yellow"/>
-          <w:lang w:val="es-ES_tradnl"/>
-        </w:rPr>
-        <w:t>Shutterstock</w:t>
-      </w:r>
-      <w:proofErr w:type="spellEnd"/>
-      <w:r>
-        <w:rPr>
-          <w:rFonts w:ascii="Arial" w:hAnsi="Arial" w:cs="Arial"/>
-          <w:sz w:val="18"/>
-          <w:szCs w:val="18"/>
-          <w:highlight w:val="yellow"/>
-          <w:lang w:val="es-ES_tradnl"/>
-        </w:rPr>
-        <w:t xml:space="preserve"> o descripción de ilustración a crear</w:t>
-      </w:r>
-    </w:p>
-    <w:p>
-      <w:pPr>
-        <w:ind w:left="426"/>
+        <w:t>Nombre de archivo Shutterstock o descripción de ilustración a crear</w:t>
+      </w:r>
+      <w:r>
+        <w:rPr>
+          <w:rFonts w:ascii="Arial" w:hAnsi="Arial" w:cs="Arial"/>
+          <w:sz w:val="18"/>
+          <w:szCs w:val="18"/>
+          <w:lang w:val="es-ES_tradnl"/>
+        </w:rPr>
+        <w:t xml:space="preserve">  </w:t>
+      </w:r>
+      <w:r>
         <w:rPr>
           <w:rFonts w:ascii="Arial" w:hAnsi="Arial" w:cs="Arial"/>
           <w:sz w:val="18"/>
           <w:szCs w:val="18"/>
           <w:lang w:val="es-CO"/>
         </w:rPr>
-      </w:pPr>
-      <w:r>
-        <w:rPr>
-          <w:rFonts w:ascii="Arial" w:hAnsi="Arial" w:cs="Arial"/>
-          <w:sz w:val="18"/>
-          <w:szCs w:val="18"/>
-          <w:lang w:val="es-CO"/>
-        </w:rPr>
         <w:t xml:space="preserve">148028192 </w:t>
       </w:r>
     </w:p>
@@ -3129,7 +3270,7 @@
       </w:pPr>
       <w:r>
         <w:rPr>
-          <w:rFonts w:ascii="Arial" w:hAnsi="Arial"/>
+          <w:rFonts w:ascii="Arial" w:hAnsi="Arial" w:cs="Arial"/>
           <w:b/>
           <w:color w:val="FF0000"/>
           <w:sz w:val="18"/>
@@ -3140,7 +3281,7 @@
       </w:r>
       <w:r>
         <w:rPr>
-          <w:rFonts w:ascii="Arial" w:hAnsi="Arial"/>
+          <w:rFonts w:ascii="Arial" w:hAnsi="Arial" w:cs="Arial"/>
           <w:color w:val="FF0000"/>
           <w:sz w:val="18"/>
           <w:szCs w:val="18"/>
@@ -3189,7 +3330,7 @@
       </w:pPr>
       <w:r>
         <w:rPr>
-          <w:rFonts w:ascii="Arial" w:hAnsi="Arial"/>
+          <w:rFonts w:ascii="Arial" w:hAnsi="Arial" w:cs="Arial"/>
           <w:b/>
           <w:color w:val="FF0000"/>
           <w:sz w:val="18"/>
@@ -3200,7 +3341,7 @@
       </w:r>
       <w:r>
         <w:rPr>
-          <w:rFonts w:ascii="Arial" w:hAnsi="Arial"/>
+          <w:rFonts w:ascii="Arial" w:hAnsi="Arial" w:cs="Arial"/>
           <w:color w:val="FF0000"/>
           <w:sz w:val="18"/>
           <w:szCs w:val="18"/>
@@ -3216,48 +3357,28 @@
           <w:highlight w:val="yellow"/>
           <w:lang w:val="es-ES_tradnl"/>
         </w:rPr>
-        <w:t>Enunciado (p</w:t>
-      </w:r>
-      <w:r>
-        <w:rPr>
-          <w:rFonts w:ascii="Arial" w:hAnsi="Arial" w:cs="Arial"/>
+        <w:t xml:space="preserve">Enunciado (pregunta </w:t>
+      </w:r>
+      <w:r>
+        <w:rPr>
+          <w:rFonts w:ascii="Arial" w:hAnsi="Arial" w:cs="Arial"/>
+          <w:b/>
           <w:sz w:val="18"/>
           <w:szCs w:val="18"/>
           <w:highlight w:val="yellow"/>
           <w:lang w:val="es-ES_tradnl"/>
         </w:rPr>
-        <w:t xml:space="preserve">regunta </w:t>
-      </w:r>
-      <w:r>
-        <w:rPr>
-          <w:rFonts w:ascii="Arial" w:hAnsi="Arial" w:cs="Arial"/>
-          <w:b/>
+        <w:t>500</w:t>
+      </w:r>
+      <w:r>
+        <w:rPr>
+          <w:rFonts w:ascii="Arial" w:hAnsi="Arial" w:cs="Arial"/>
           <w:sz w:val="18"/>
           <w:szCs w:val="18"/>
           <w:highlight w:val="yellow"/>
           <w:lang w:val="es-ES_tradnl"/>
         </w:rPr>
-        <w:t>500</w:t>
-      </w:r>
-      <w:r>
-        <w:rPr>
-          <w:rFonts w:ascii="Arial" w:hAnsi="Arial" w:cs="Arial"/>
-          <w:sz w:val="18"/>
-          <w:szCs w:val="18"/>
-          <w:highlight w:val="yellow"/>
-          <w:lang w:val="es-ES_tradnl"/>
-        </w:rPr>
-        <w:t xml:space="preserve"> caracteres máximo</w:t>
-      </w:r>
-      <w:r>
-        <w:rPr>
-          <w:rFonts w:ascii="Arial" w:hAnsi="Arial" w:cs="Arial"/>
-          <w:sz w:val="18"/>
-          <w:szCs w:val="18"/>
-          <w:highlight w:val="yellow"/>
-          <w:lang w:val="es-ES_tradnl"/>
-        </w:rPr>
-        <w:t>)</w:t>
+        <w:t xml:space="preserve"> caracteres máximo)</w:t>
       </w:r>
       <w:r>
         <w:rPr>
@@ -3277,29 +3398,75 @@
         </w:rPr>
         <w:t>¿Qué nombre tiene este  ecosistema y qué lo caracteriza?</w:t>
       </w:r>
-    </w:p>
-    <w:p>
-      <w:pPr>
-        <w:rPr>
-          <w:rFonts w:ascii="Arial" w:hAnsi="Arial" w:cs="Arial"/>
-          <w:sz w:val="18"/>
-          <w:szCs w:val="18"/>
-          <w:lang w:val="es-ES_tradnl"/>
-        </w:rPr>
-      </w:pPr>
-    </w:p>
-    <w:p>
-      <w:pPr>
-        <w:rPr>
-          <w:rFonts w:ascii="Arial" w:hAnsi="Arial" w:cs="Arial"/>
-          <w:sz w:val="18"/>
-          <w:szCs w:val="18"/>
-          <w:lang w:val="es-ES_tradnl"/>
-        </w:rPr>
-      </w:pPr>
-      <w:r>
-        <w:rPr>
-          <w:rFonts w:ascii="Arial" w:hAnsi="Arial"/>
+      <w:r>
+        <w:rPr>
+          <w:rFonts w:ascii="Arial" w:hAnsi="Arial" w:cs="Arial"/>
+          <w:sz w:val="18"/>
+          <w:szCs w:val="18"/>
+          <w:lang w:val="es-ES_tradnl"/>
+        </w:rPr>
+        <w:t xml:space="preserve"> </w:t>
+      </w:r>
+      <w:r>
+        <w:rPr>
+          <w:rFonts w:ascii="Arial" w:hAnsi="Arial" w:cs="Arial"/>
+          <w:sz w:val="18"/>
+          <w:szCs w:val="18"/>
+          <w:lang w:val="es-ES_tradnl"/>
+        </w:rPr>
+        <w:t xml:space="preserve">Menciona en qué regiones de Colombia se encuentra. Describe los factores abióticos presentes en él (luz, temperatura, salinidad). Describe también los factores bióticos (animales) que allí existen. ¿Por qué crees que este ecosistema es tan </w:t>
+      </w:r>
+      <w:r>
+        <w:rPr>
+          <w:rFonts w:ascii="Arial" w:hAnsi="Arial" w:cs="Arial"/>
+          <w:sz w:val="18"/>
+          <w:szCs w:val="18"/>
+          <w:lang w:val="es-ES_tradnl"/>
+        </w:rPr>
+        <w:t>diverso</w:t>
+      </w:r>
+      <w:r>
+        <w:rPr>
+          <w:rFonts w:ascii="Arial" w:hAnsi="Arial" w:cs="Arial"/>
+          <w:sz w:val="18"/>
+          <w:szCs w:val="18"/>
+          <w:lang w:val="es-ES_tradnl"/>
+        </w:rPr>
+        <w:t>?</w:t>
+      </w:r>
+    </w:p>
+    <w:p>
+      <w:pPr>
+        <w:rPr>
+          <w:rFonts w:ascii="Arial" w:hAnsi="Arial" w:cs="Arial"/>
+          <w:sz w:val="18"/>
+          <w:szCs w:val="18"/>
+          <w:lang w:val="es-ES_tradnl"/>
+        </w:rPr>
+      </w:pPr>
+    </w:p>
+    <w:p>
+      <w:pPr>
+        <w:rPr>
+          <w:rFonts w:ascii="Arial" w:hAnsi="Arial" w:cs="Arial"/>
+          <w:sz w:val="18"/>
+          <w:szCs w:val="18"/>
+          <w:lang w:val="es-ES_tradnl"/>
+        </w:rPr>
+      </w:pPr>
+    </w:p>
+    <w:p>
+      <w:pPr>
+        <w:rPr>
+          <w:rFonts w:ascii="Arial" w:hAnsi="Arial" w:cs="Arial"/>
+          <w:sz w:val="18"/>
+          <w:szCs w:val="18"/>
+          <w:lang w:val="es-ES_tradnl"/>
+        </w:rPr>
+      </w:pPr>
+      <w:r>
+        <w:rPr>
+          <w:rFonts w:ascii="Arial" w:hAnsi="Arial" w:cs="Arial"/>
           <w:b/>
           <w:color w:val="FF0000"/>
           <w:sz w:val="18"/>
@@ -3310,7 +3477,7 @@
       </w:r>
       <w:r>
         <w:rPr>
-          <w:rFonts w:ascii="Arial" w:hAnsi="Arial"/>
+          <w:rFonts w:ascii="Arial" w:hAnsi="Arial" w:cs="Arial"/>
           <w:color w:val="FF0000"/>
           <w:sz w:val="18"/>
           <w:szCs w:val="18"/>
@@ -3326,8 +3493,9 @@
           <w:highlight w:val="yellow"/>
           <w:lang w:val="es-ES_tradnl"/>
         </w:rPr>
-        <w:t>Nivel</w:t>
-      </w:r>
+        <w:t xml:space="preserve">Nivel 1-Fácil, 2-Medio, </w:t>
+      </w:r>
+      <w:proofErr w:type="spellStart"/>
       <w:r>
         <w:rPr>
           <w:rFonts w:ascii="Arial" w:hAnsi="Arial" w:cs="Arial"/>
@@ -3336,9 +3504,9 @@
           <w:highlight w:val="yellow"/>
           <w:lang w:val="es-ES_tradnl"/>
         </w:rPr>
-        <w:t xml:space="preserve"> 1-Fácil, 2-Medio, ó 3-Dificil</w:t>
-      </w:r>
-      <w:proofErr w:type="gramStart"/>
+        <w:t>ó</w:t>
+      </w:r>
+      <w:proofErr w:type="spellEnd"/>
       <w:r>
         <w:rPr>
           <w:rFonts w:ascii="Arial" w:hAnsi="Arial" w:cs="Arial"/>
@@ -3347,27 +3515,8 @@
           <w:highlight w:val="yellow"/>
           <w:lang w:val="es-ES_tradnl"/>
         </w:rPr>
-        <w:t>:</w:t>
-      </w:r>
-      <w:r>
-        <w:rPr>
-          <w:rFonts w:ascii="Arial" w:hAnsi="Arial" w:cs="Arial"/>
-          <w:sz w:val="18"/>
-          <w:szCs w:val="18"/>
-          <w:lang w:val="es-ES_tradnl"/>
-        </w:rPr>
-        <w:t xml:space="preserve"> </w:t>
-      </w:r>
-      <w:r>
-        <w:rPr>
-          <w:rFonts w:ascii="Arial" w:hAnsi="Arial" w:cs="Arial"/>
-          <w:sz w:val="18"/>
-          <w:szCs w:val="18"/>
-          <w:lang w:val="es-ES_tradnl"/>
-        </w:rPr>
-        <w:t>,</w:t>
-      </w:r>
-      <w:proofErr w:type="gramEnd"/>
+        <w:t xml:space="preserve"> 3-Dificil:</w:t>
+      </w:r>
       <w:r>
         <w:rPr>
           <w:rFonts w:ascii="Arial" w:hAnsi="Arial" w:cs="Arial"/>
@@ -3405,29 +3554,49 @@
           <w:highlight w:val="yellow"/>
           <w:lang w:val="es-ES_tradnl"/>
         </w:rPr>
-        <w:t xml:space="preserve">Explicación </w:t>
-      </w:r>
-      <w:r>
-        <w:rPr>
-          <w:rFonts w:ascii="Arial" w:hAnsi="Arial" w:cs="Arial"/>
+        <w:t>Explicación (</w:t>
+      </w:r>
+      <w:r>
+        <w:rPr>
+          <w:rFonts w:ascii="Arial" w:hAnsi="Arial" w:cs="Arial"/>
+          <w:b/>
           <w:sz w:val="18"/>
           <w:szCs w:val="18"/>
           <w:highlight w:val="yellow"/>
           <w:lang w:val="es-ES_tradnl"/>
         </w:rPr>
-        <w:t>(</w:t>
-      </w:r>
-      <w:r>
-        <w:rPr>
-          <w:rFonts w:ascii="Arial" w:hAnsi="Arial" w:cs="Arial"/>
-          <w:b/>
+        <w:t>500</w:t>
+      </w:r>
+      <w:r>
+        <w:rPr>
+          <w:rFonts w:ascii="Arial" w:hAnsi="Arial" w:cs="Arial"/>
           <w:sz w:val="18"/>
           <w:szCs w:val="18"/>
           <w:highlight w:val="yellow"/>
           <w:lang w:val="es-ES_tradnl"/>
         </w:rPr>
-        <w:t>500</w:t>
-      </w:r>
+        <w:t xml:space="preserve"> caracteres máximo)</w:t>
+      </w:r>
+    </w:p>
+    <w:p>
+      <w:pPr>
+        <w:rPr>
+          <w:rFonts w:ascii="Arial" w:hAnsi="Arial" w:cs="Arial"/>
+          <w:sz w:val="18"/>
+          <w:szCs w:val="18"/>
+          <w:lang w:val="es-ES_tradnl"/>
+        </w:rPr>
+      </w:pPr>
+    </w:p>
+    <w:p>
+      <w:pPr>
+        <w:rPr>
+          <w:rFonts w:ascii="Arial" w:hAnsi="Arial" w:cs="Arial"/>
+          <w:sz w:val="18"/>
+          <w:szCs w:val="18"/>
+          <w:lang w:val="es-ES_tradnl"/>
+        </w:rPr>
+      </w:pPr>
       <w:r>
         <w:rPr>
           <w:rFonts w:ascii="Arial" w:hAnsi="Arial" w:cs="Arial"/>
@@ -3436,52 +3605,11 @@
           <w:highlight w:val="yellow"/>
           <w:lang w:val="es-ES_tradnl"/>
         </w:rPr>
-        <w:t xml:space="preserve"> caracteres máximo</w:t>
-      </w:r>
-      <w:r>
-        <w:rPr>
-          <w:rFonts w:ascii="Arial" w:hAnsi="Arial" w:cs="Arial"/>
-          <w:sz w:val="18"/>
-          <w:szCs w:val="18"/>
-          <w:highlight w:val="yellow"/>
-          <w:lang w:val="es-ES_tradnl"/>
-        </w:rPr>
-        <w:t>)</w:t>
-      </w:r>
-    </w:p>
-    <w:p>
-      <w:pPr>
-        <w:rPr>
-          <w:rFonts w:ascii="Arial" w:hAnsi="Arial" w:cs="Arial"/>
-          <w:sz w:val="18"/>
-          <w:szCs w:val="18"/>
-          <w:lang w:val="es-ES_tradnl"/>
-        </w:rPr>
-      </w:pPr>
-    </w:p>
-    <w:p>
-      <w:pPr>
-        <w:rPr>
-          <w:rFonts w:ascii="Arial" w:hAnsi="Arial" w:cs="Arial"/>
-          <w:sz w:val="18"/>
-          <w:szCs w:val="18"/>
-          <w:lang w:val="es-ES_tradnl"/>
-        </w:rPr>
-      </w:pPr>
-      <w:r>
-        <w:rPr>
-          <w:rFonts w:ascii="Arial" w:hAnsi="Arial" w:cs="Arial"/>
-          <w:sz w:val="18"/>
-          <w:szCs w:val="18"/>
-          <w:highlight w:val="yellow"/>
-          <w:lang w:val="es-ES_tradnl"/>
-        </w:rPr>
         <w:t>IMAGEN:</w:t>
       </w:r>
     </w:p>
     <w:p>
       <w:pPr>
-        <w:ind w:left="426"/>
         <w:rPr>
           <w:rFonts w:ascii="Arial" w:hAnsi="Arial" w:cs="Arial"/>
           <w:sz w:val="18"/>
@@ -3491,7 +3619,7 @@
       </w:pPr>
       <w:r>
         <w:rPr>
-          <w:rFonts w:ascii="Arial" w:hAnsi="Arial"/>
+          <w:rFonts w:ascii="Arial" w:hAnsi="Arial" w:cs="Arial"/>
           <w:b/>
           <w:color w:val="FF0000"/>
           <w:sz w:val="18"/>
@@ -3502,7 +3630,7 @@
       </w:r>
       <w:r>
         <w:rPr>
-          <w:rFonts w:ascii="Arial" w:hAnsi="Arial"/>
+          <w:rFonts w:ascii="Arial" w:hAnsi="Arial" w:cs="Arial"/>
           <w:sz w:val="18"/>
           <w:szCs w:val="18"/>
           <w:lang w:val="es-ES_tradnl"/>
@@ -3517,29 +3645,7 @@
           <w:highlight w:val="yellow"/>
           <w:lang w:val="es-ES_tradnl"/>
         </w:rPr>
-        <w:t xml:space="preserve">Nombre de archivo </w:t>
-      </w:r>
-      <w:proofErr w:type="spellStart"/>
-      <w:r>
-        <w:rPr>
-          <w:rFonts w:ascii="Arial" w:hAnsi="Arial" w:cs="Arial"/>
-          <w:sz w:val="18"/>
-          <w:szCs w:val="18"/>
-          <w:highlight w:val="yellow"/>
-          <w:lang w:val="es-ES_tradnl"/>
-        </w:rPr>
-        <w:t>Shutterstock</w:t>
-      </w:r>
-      <w:proofErr w:type="spellEnd"/>
-      <w:r>
-        <w:rPr>
-          <w:rFonts w:ascii="Arial" w:hAnsi="Arial" w:cs="Arial"/>
-          <w:sz w:val="18"/>
-          <w:szCs w:val="18"/>
-          <w:highlight w:val="yellow"/>
-          <w:lang w:val="es-ES_tradnl"/>
-        </w:rPr>
-        <w:t xml:space="preserve"> o descripción de ilustración a crear</w:t>
+        <w:t>Nombre de archivo Shutterstock o descripción de ilustración a crear</w:t>
       </w:r>
       <w:r>
         <w:rPr>
@@ -3550,26 +3656,22 @@
         </w:rPr>
         <w:t xml:space="preserve"> </w:t>
       </w:r>
-      <w:r>
-        <w:fldChar w:fldCharType="begin"/>
-      </w:r>
-      <w:r>
-        <w:rPr>
-          <w:lang w:val="es-CO"/>
-        </w:rPr>
-        <w:instrText>HYPERLINK "http://www.shutterstock.com/pic-231967825/stock-photo-lady-free-diver-swimming-underwater-towards-vivid-coral-reefs.html?src=UtTQwf-jTFLrphBvJ0H2_w-1-18"</w:instrText>
-      </w:r>
-      <w:r>
-        <w:fldChar w:fldCharType="separate"/>
-      </w:r>
-      <w:r>
-        <w:rPr>
-          <w:lang w:val="es-CO"/>
-        </w:rPr>
-        <w:t>231967825</w:t>
-      </w:r>
-      <w:r>
-        <w:fldChar w:fldCharType="end"/>
+      <w:hyperlink r:id="rId5" w:history="1">
+        <w:r>
+          <w:rPr>
+            <w:rFonts w:ascii="Arial" w:hAnsi="Arial" w:cs="Arial"/>
+            <w:sz w:val="18"/>
+            <w:lang w:val="es-CO"/>
+          </w:rPr>
+          <w:t>231967825</w:t>
+        </w:r>
+      </w:hyperlink>
+      <w:r>
+        <w:rPr>
+          <w:rFonts w:ascii="Arial" w:hAnsi="Arial" w:cs="Arial"/>
+          <w:sz w:val="18"/>
+        </w:rPr>
+        <w:t xml:space="preserve"> </w:t>
       </w:r>
     </w:p>
     <w:p>
@@ -3583,426 +3685,6 @@
           <w:lang w:val="es-ES_tradnl"/>
         </w:rPr>
       </w:pPr>
-    </w:p>
-    <w:p>
-      <w:pPr>
-        <w:rPr>
-          <w:rFonts w:ascii="Arial" w:hAnsi="Arial" w:cs="Arial"/>
-          <w:sz w:val="18"/>
-          <w:szCs w:val="18"/>
-          <w:lang w:val="es-ES_tradnl"/>
-        </w:rPr>
-      </w:pPr>
-      <w:r>
-        <w:rPr>
-          <w:rFonts w:ascii="Arial" w:hAnsi="Arial"/>
-          <w:b/>
-          <w:color w:val="FF0000"/>
-          <w:sz w:val="18"/>
-          <w:szCs w:val="18"/>
-          <w:lang w:val="es-ES_tradnl"/>
-        </w:rPr>
-        <w:t>*</w:t>
-      </w:r>
-      <w:r>
-        <w:rPr>
-          <w:rFonts w:ascii="Arial" w:hAnsi="Arial"/>
-          <w:color w:val="FF0000"/>
-          <w:sz w:val="18"/>
-          <w:szCs w:val="18"/>
-          <w:lang w:val="es-ES_tradnl"/>
-        </w:rPr>
-        <w:t xml:space="preserve"> </w:t>
-      </w:r>
-      <w:r>
-        <w:rPr>
-          <w:rFonts w:ascii="Arial" w:hAnsi="Arial" w:cs="Arial"/>
-          <w:sz w:val="18"/>
-          <w:szCs w:val="18"/>
-          <w:highlight w:val="green"/>
-          <w:lang w:val="es-ES_tradnl"/>
-        </w:rPr>
-        <w:t>PREGUNTA 3</w:t>
-      </w:r>
-    </w:p>
-    <w:p>
-      <w:pPr>
-        <w:rPr>
-          <w:rFonts w:ascii="Arial" w:hAnsi="Arial" w:cs="Arial"/>
-          <w:sz w:val="18"/>
-          <w:szCs w:val="18"/>
-          <w:lang w:val="es-ES_tradnl"/>
-        </w:rPr>
-      </w:pPr>
-      <w:r>
-        <w:rPr>
-          <w:rFonts w:ascii="Arial" w:hAnsi="Arial"/>
-          <w:b/>
-          <w:color w:val="FF0000"/>
-          <w:sz w:val="18"/>
-          <w:szCs w:val="18"/>
-          <w:lang w:val="es-ES_tradnl"/>
-        </w:rPr>
-        <w:t>*</w:t>
-      </w:r>
-      <w:r>
-        <w:rPr>
-          <w:rFonts w:ascii="Arial" w:hAnsi="Arial"/>
-          <w:color w:val="FF0000"/>
-          <w:sz w:val="18"/>
-          <w:szCs w:val="18"/>
-          <w:lang w:val="es-ES_tradnl"/>
-        </w:rPr>
-        <w:t xml:space="preserve"> </w:t>
-      </w:r>
-      <w:r>
-        <w:rPr>
-          <w:rFonts w:ascii="Arial" w:hAnsi="Arial" w:cs="Arial"/>
-          <w:sz w:val="18"/>
-          <w:szCs w:val="18"/>
-          <w:highlight w:val="yellow"/>
-          <w:lang w:val="es-ES_tradnl"/>
-        </w:rPr>
-        <w:t>Enunciado (p</w:t>
-      </w:r>
-      <w:r>
-        <w:rPr>
-          <w:rFonts w:ascii="Arial" w:hAnsi="Arial" w:cs="Arial"/>
-          <w:sz w:val="18"/>
-          <w:szCs w:val="18"/>
-          <w:highlight w:val="yellow"/>
-          <w:lang w:val="es-ES_tradnl"/>
-        </w:rPr>
-        <w:t xml:space="preserve">regunta </w:t>
-      </w:r>
-      <w:r>
-        <w:rPr>
-          <w:rFonts w:ascii="Arial" w:hAnsi="Arial" w:cs="Arial"/>
-          <w:b/>
-          <w:sz w:val="18"/>
-          <w:szCs w:val="18"/>
-          <w:highlight w:val="yellow"/>
-          <w:lang w:val="es-ES_tradnl"/>
-        </w:rPr>
-        <w:t>500</w:t>
-      </w:r>
-      <w:r>
-        <w:rPr>
-          <w:rFonts w:ascii="Arial" w:hAnsi="Arial" w:cs="Arial"/>
-          <w:sz w:val="18"/>
-          <w:szCs w:val="18"/>
-          <w:highlight w:val="yellow"/>
-          <w:lang w:val="es-ES_tradnl"/>
-        </w:rPr>
-        <w:t xml:space="preserve"> caracteres máximo</w:t>
-      </w:r>
-      <w:r>
-        <w:rPr>
-          <w:rFonts w:ascii="Arial" w:hAnsi="Arial" w:cs="Arial"/>
-          <w:sz w:val="18"/>
-          <w:szCs w:val="18"/>
-          <w:highlight w:val="yellow"/>
-          <w:lang w:val="es-ES_tradnl"/>
-        </w:rPr>
-        <w:t>)</w:t>
-      </w:r>
-      <w:r>
-        <w:rPr>
-          <w:rFonts w:ascii="Arial" w:hAnsi="Arial" w:cs="Arial"/>
-          <w:sz w:val="18"/>
-          <w:szCs w:val="18"/>
-          <w:lang w:val="es-ES_tradnl"/>
-        </w:rPr>
-        <w:t xml:space="preserve">  </w:t>
-      </w:r>
-      <w:r>
-        <w:rPr>
-          <w:rFonts w:ascii="Arial" w:hAnsi="Arial" w:cs="Arial"/>
-          <w:sz w:val="18"/>
-          <w:szCs w:val="18"/>
-          <w:lang w:val="es-ES_tradnl"/>
-        </w:rPr>
-        <w:t>¿Qué nombre tiene este  ecosistema y qué lo caracteriza?</w:t>
-      </w:r>
-    </w:p>
-    <w:p>
-      <w:pPr>
-        <w:rPr>
-          <w:rFonts w:ascii="Arial" w:hAnsi="Arial" w:cs="Arial"/>
-          <w:sz w:val="18"/>
-          <w:szCs w:val="18"/>
-          <w:lang w:val="es-ES_tradnl"/>
-        </w:rPr>
-      </w:pPr>
-    </w:p>
-    <w:p>
-      <w:pPr>
-        <w:rPr>
-          <w:rFonts w:ascii="Arial" w:hAnsi="Arial" w:cs="Arial"/>
-          <w:sz w:val="18"/>
-          <w:szCs w:val="18"/>
-          <w:lang w:val="es-ES_tradnl"/>
-        </w:rPr>
-      </w:pPr>
-      <w:r>
-        <w:rPr>
-          <w:rFonts w:ascii="Arial" w:hAnsi="Arial"/>
-          <w:b/>
-          <w:color w:val="FF0000"/>
-          <w:sz w:val="18"/>
-          <w:szCs w:val="18"/>
-          <w:lang w:val="es-ES_tradnl"/>
-        </w:rPr>
-        <w:t>*</w:t>
-      </w:r>
-      <w:r>
-        <w:rPr>
-          <w:rFonts w:ascii="Arial" w:hAnsi="Arial"/>
-          <w:color w:val="FF0000"/>
-          <w:sz w:val="18"/>
-          <w:szCs w:val="18"/>
-          <w:lang w:val="es-ES_tradnl"/>
-        </w:rPr>
-        <w:t xml:space="preserve"> </w:t>
-      </w:r>
-      <w:r>
-        <w:rPr>
-          <w:rFonts w:ascii="Arial" w:hAnsi="Arial" w:cs="Arial"/>
-          <w:sz w:val="18"/>
-          <w:szCs w:val="18"/>
-          <w:highlight w:val="yellow"/>
-          <w:lang w:val="es-ES_tradnl"/>
-        </w:rPr>
-        <w:t>Nivel</w:t>
-      </w:r>
-      <w:r>
-        <w:rPr>
-          <w:rFonts w:ascii="Arial" w:hAnsi="Arial" w:cs="Arial"/>
-          <w:sz w:val="18"/>
-          <w:szCs w:val="18"/>
-          <w:highlight w:val="yellow"/>
-          <w:lang w:val="es-ES_tradnl"/>
-        </w:rPr>
-        <w:t xml:space="preserve"> 1-Fácil, 2-Medio, ó 3-Dificil</w:t>
-      </w:r>
-      <w:proofErr w:type="gramStart"/>
-      <w:r>
-        <w:rPr>
-          <w:rFonts w:ascii="Arial" w:hAnsi="Arial" w:cs="Arial"/>
-          <w:sz w:val="18"/>
-          <w:szCs w:val="18"/>
-          <w:highlight w:val="yellow"/>
-          <w:lang w:val="es-ES_tradnl"/>
-        </w:rPr>
-        <w:t>:</w:t>
-      </w:r>
-      <w:r>
-        <w:rPr>
-          <w:rFonts w:ascii="Arial" w:hAnsi="Arial" w:cs="Arial"/>
-          <w:sz w:val="18"/>
-          <w:szCs w:val="18"/>
-          <w:lang w:val="es-ES_tradnl"/>
-        </w:rPr>
-        <w:t xml:space="preserve"> </w:t>
-      </w:r>
-      <w:r>
-        <w:rPr>
-          <w:rFonts w:ascii="Arial" w:hAnsi="Arial" w:cs="Arial"/>
-          <w:sz w:val="18"/>
-          <w:szCs w:val="18"/>
-          <w:lang w:val="es-ES_tradnl"/>
-        </w:rPr>
-        <w:t>,</w:t>
-      </w:r>
-      <w:proofErr w:type="gramEnd"/>
-      <w:r>
-        <w:rPr>
-          <w:rFonts w:ascii="Arial" w:hAnsi="Arial" w:cs="Arial"/>
-          <w:sz w:val="18"/>
-          <w:szCs w:val="18"/>
-          <w:lang w:val="es-ES_tradnl"/>
-        </w:rPr>
-        <w:t xml:space="preserve"> 2-Medio</w:t>
-      </w:r>
-    </w:p>
-    <w:p>
-      <w:pPr>
-        <w:rPr>
-          <w:rFonts w:ascii="Arial" w:hAnsi="Arial" w:cs="Arial"/>
-          <w:sz w:val="18"/>
-          <w:szCs w:val="18"/>
-          <w:lang w:val="es-ES_tradnl"/>
-        </w:rPr>
-      </w:pPr>
-    </w:p>
-    <w:p>
-      <w:pPr>
-        <w:rPr>
-          <w:rFonts w:ascii="Arial" w:hAnsi="Arial" w:cs="Arial"/>
-          <w:sz w:val="18"/>
-          <w:szCs w:val="18"/>
-          <w:lang w:val="es-ES_tradnl"/>
-        </w:rPr>
-      </w:pPr>
-      <w:r>
-        <w:rPr>
-          <w:rFonts w:ascii="Arial" w:hAnsi="Arial" w:cs="Arial"/>
-          <w:sz w:val="18"/>
-          <w:szCs w:val="18"/>
-          <w:highlight w:val="yellow"/>
-          <w:lang w:val="es-ES_tradnl"/>
-        </w:rPr>
-        <w:t xml:space="preserve">Explicación </w:t>
-      </w:r>
-      <w:r>
-        <w:rPr>
-          <w:rFonts w:ascii="Arial" w:hAnsi="Arial" w:cs="Arial"/>
-          <w:sz w:val="18"/>
-          <w:szCs w:val="18"/>
-          <w:highlight w:val="yellow"/>
-          <w:lang w:val="es-ES_tradnl"/>
-        </w:rPr>
-        <w:t>(</w:t>
-      </w:r>
-      <w:r>
-        <w:rPr>
-          <w:rFonts w:ascii="Arial" w:hAnsi="Arial" w:cs="Arial"/>
-          <w:b/>
-          <w:sz w:val="18"/>
-          <w:szCs w:val="18"/>
-          <w:highlight w:val="yellow"/>
-          <w:lang w:val="es-ES_tradnl"/>
-        </w:rPr>
-        <w:t>500</w:t>
-      </w:r>
-      <w:r>
-        <w:rPr>
-          <w:rFonts w:ascii="Arial" w:hAnsi="Arial" w:cs="Arial"/>
-          <w:sz w:val="18"/>
-          <w:szCs w:val="18"/>
-          <w:highlight w:val="yellow"/>
-          <w:lang w:val="es-ES_tradnl"/>
-        </w:rPr>
-        <w:t xml:space="preserve"> caracteres máximo</w:t>
-      </w:r>
-      <w:r>
-        <w:rPr>
-          <w:rFonts w:ascii="Arial" w:hAnsi="Arial" w:cs="Arial"/>
-          <w:sz w:val="18"/>
-          <w:szCs w:val="18"/>
-          <w:highlight w:val="yellow"/>
-          <w:lang w:val="es-ES_tradnl"/>
-        </w:rPr>
-        <w:t>)</w:t>
-      </w:r>
-    </w:p>
-    <w:p>
-      <w:pPr>
-        <w:rPr>
-          <w:rFonts w:ascii="Arial" w:hAnsi="Arial" w:cs="Arial"/>
-          <w:sz w:val="18"/>
-          <w:szCs w:val="18"/>
-          <w:lang w:val="es-ES_tradnl"/>
-        </w:rPr>
-      </w:pPr>
-    </w:p>
-    <w:p>
-      <w:pPr>
-        <w:rPr>
-          <w:rFonts w:ascii="Arial" w:hAnsi="Arial" w:cs="Arial"/>
-          <w:sz w:val="18"/>
-          <w:szCs w:val="18"/>
-          <w:lang w:val="es-ES_tradnl"/>
-        </w:rPr>
-      </w:pPr>
-      <w:r>
-        <w:rPr>
-          <w:rFonts w:ascii="Arial" w:hAnsi="Arial" w:cs="Arial"/>
-          <w:sz w:val="18"/>
-          <w:szCs w:val="18"/>
-          <w:highlight w:val="yellow"/>
-          <w:lang w:val="es-ES_tradnl"/>
-        </w:rPr>
-        <w:t>IMAGEN:</w:t>
-      </w:r>
-    </w:p>
-    <w:p>
-      <w:pPr>
-        <w:ind w:left="426"/>
-        <w:rPr>
-          <w:rFonts w:ascii="Arial" w:hAnsi="Arial" w:cs="Arial"/>
-          <w:sz w:val="18"/>
-          <w:szCs w:val="18"/>
-          <w:lang w:val="es-CO"/>
-        </w:rPr>
-      </w:pPr>
-      <w:r>
-        <w:rPr>
-          <w:rFonts w:ascii="Arial" w:hAnsi="Arial"/>
-          <w:b/>
-          <w:color w:val="FF0000"/>
-          <w:sz w:val="18"/>
-          <w:szCs w:val="18"/>
-          <w:lang w:val="es-ES_tradnl"/>
-        </w:rPr>
-        <w:t>*</w:t>
-      </w:r>
-      <w:r>
-        <w:rPr>
-          <w:rFonts w:ascii="Arial" w:hAnsi="Arial"/>
-          <w:sz w:val="18"/>
-          <w:szCs w:val="18"/>
-          <w:lang w:val="es-ES_tradnl"/>
-        </w:rPr>
-        <w:t xml:space="preserve"> </w:t>
-      </w:r>
-      <w:r>
-        <w:rPr>
-          <w:rFonts w:ascii="Arial" w:hAnsi="Arial" w:cs="Arial"/>
-          <w:sz w:val="18"/>
-          <w:szCs w:val="18"/>
-          <w:highlight w:val="yellow"/>
-          <w:lang w:val="es-ES_tradnl"/>
-        </w:rPr>
-        <w:t xml:space="preserve">Nombre de archivo </w:t>
-      </w:r>
-      <w:proofErr w:type="spellStart"/>
-      <w:r>
-        <w:rPr>
-          <w:rFonts w:ascii="Arial" w:hAnsi="Arial" w:cs="Arial"/>
-          <w:sz w:val="18"/>
-          <w:szCs w:val="18"/>
-          <w:highlight w:val="yellow"/>
-          <w:lang w:val="es-ES_tradnl"/>
-        </w:rPr>
-        <w:t>Shutterstock</w:t>
-      </w:r>
-      <w:proofErr w:type="spellEnd"/>
-      <w:r>
-        <w:rPr>
-          <w:rFonts w:ascii="Arial" w:hAnsi="Arial" w:cs="Arial"/>
-          <w:sz w:val="18"/>
-          <w:szCs w:val="18"/>
-          <w:highlight w:val="yellow"/>
-          <w:lang w:val="es-ES_tradnl"/>
-        </w:rPr>
-        <w:t xml:space="preserve"> o descripción de ilustración a crear</w:t>
-      </w:r>
-      <w:r>
-        <w:rPr>
-          <w:rFonts w:ascii="Arial" w:hAnsi="Arial" w:cs="Arial"/>
-          <w:sz w:val="18"/>
-          <w:szCs w:val="18"/>
-          <w:lang w:val="es-ES_tradnl"/>
-        </w:rPr>
-        <w:t xml:space="preserve">  </w:t>
-      </w:r>
-      <w:r>
-        <w:rPr>
-          <w:lang w:val="es-CO"/>
-        </w:rPr>
-        <w:t> 255779968</w:t>
-      </w:r>
     </w:p>
     <w:p>
       <w:pPr>
@@ -4044,7 +3726,7 @@
 </file>
 
 <file path=word/numbering.xml><?xml version="1.0" encoding="utf-8"?>
-<w:numbering xmlns:ve="http://schemas.openxmlformats.org/markup-compatibility/2006" xmlns:o="urn:schemas-microsoft-com:office:office" xmlns:r="http://schemas.openxmlformats.org/officeDocument/2006/relationships" xmlns:m="http://schemas.openxmlformats.org/officeDocument/2006/math" xmlns:v="urn:schemas-microsoft-com:vml" xmlns:wp="http://schemas.openxmlformats.org/drawingml/2006/wordprocessingDrawing" xmlns:w10="urn:schemas-microsoft-com:office:word" xmlns:w="http://schemas.openxmlformats.org/wordprocessingml/2006/main" xmlns:wne="http://schemas.microsoft.com/office/word/2006/wordml">
+<w:numbering xmlns:wpc="http://schemas.microsoft.com/office/word/2010/wordprocessingCanvas" xmlns:mc="http://schemas.openxmlformats.org/markup-compatibility/2006" xmlns:o="urn:schemas-microsoft-com:office:office" xmlns:r="http://schemas.openxmlformats.org/officeDocument/2006/relationships" xmlns:m="http://schemas.openxmlformats.org/officeDocument/2006/math" xmlns:v="urn:schemas-microsoft-com:vml" xmlns:wp14="http://schemas.microsoft.com/office/word/2010/wordprocessingDrawing" xmlns:wp="http://schemas.openxmlformats.org/drawingml/2006/wordprocessingDrawing" xmlns:w10="urn:schemas-microsoft-com:office:word" xmlns:w="http://schemas.openxmlformats.org/wordprocessingml/2006/main" xmlns:w14="http://schemas.microsoft.com/office/word/2010/wordml" xmlns:w15="http://schemas.microsoft.com/office/word/2012/wordml" xmlns:wpg="http://schemas.microsoft.com/office/word/2010/wordprocessingGroup" xmlns:wpi="http://schemas.microsoft.com/office/word/2010/wordprocessingInk" xmlns:wne="http://schemas.microsoft.com/office/word/2006/wordml" xmlns:wps="http://schemas.microsoft.com/office/word/2010/wordprocessingShape" mc:Ignorable="w14 w15 wp14">
   <w:abstractNum w:abstractNumId="0">
     <w:nsid w:val="30B42396"/>
     <w:multiLevelType w:val="hybridMultilevel"/>
@@ -4189,7 +3871,7 @@
 </file>
 
 <file path=word/styles.xml><?xml version="1.0" encoding="utf-8"?>
-<w:styles xmlns:r="http://schemas.openxmlformats.org/officeDocument/2006/relationships" xmlns:w="http://schemas.openxmlformats.org/wordprocessingml/2006/main">
+<w:styles xmlns:mc="http://schemas.openxmlformats.org/markup-compatibility/2006" xmlns:r="http://schemas.openxmlformats.org/officeDocument/2006/relationships" xmlns:w="http://schemas.openxmlformats.org/wordprocessingml/2006/main" xmlns:w14="http://schemas.microsoft.com/office/word/2010/wordml" xmlns:w15="http://schemas.microsoft.com/office/word/2012/wordml" mc:Ignorable="w14 w15">
   <w:docDefaults>
     <w:rPrDefault>
       <w:rPr>
@@ -4205,144 +3887,378 @@
       </w:pPr>
     </w:pPrDefault>
   </w:docDefaults>
-  <w:latentStyles w:defLockedState="0" w:defUIPriority="99" w:defSemiHidden="1" w:defUnhideWhenUsed="1" w:defQFormat="0" w:count="267">
-    <w:lsdException w:name="Normal" w:semiHidden="0" w:uiPriority="0" w:unhideWhenUsed="0" w:qFormat="1"/>
-    <w:lsdException w:name="heading 1" w:semiHidden="0" w:uiPriority="9" w:unhideWhenUsed="0" w:qFormat="1"/>
-    <w:lsdException w:name="heading 2" w:uiPriority="9" w:qFormat="1"/>
-    <w:lsdException w:name="heading 3" w:uiPriority="9" w:qFormat="1"/>
-    <w:lsdException w:name="heading 4" w:uiPriority="9" w:qFormat="1"/>
-    <w:lsdException w:name="heading 5" w:uiPriority="0" w:qFormat="1"/>
-    <w:lsdException w:name="heading 6" w:uiPriority="9" w:qFormat="1"/>
-    <w:lsdException w:name="heading 7" w:uiPriority="9" w:qFormat="1"/>
-    <w:lsdException w:name="heading 8" w:uiPriority="9" w:qFormat="1"/>
-    <w:lsdException w:name="heading 9" w:uiPriority="9" w:qFormat="1"/>
-    <w:lsdException w:name="toc 1" w:uiPriority="39"/>
-    <w:lsdException w:name="toc 2" w:uiPriority="39"/>
-    <w:lsdException w:name="toc 3" w:uiPriority="39"/>
-    <w:lsdException w:name="toc 4" w:uiPriority="39"/>
-    <w:lsdException w:name="toc 5" w:uiPriority="39"/>
-    <w:lsdException w:name="toc 6" w:uiPriority="39"/>
-    <w:lsdException w:name="toc 7" w:uiPriority="39"/>
-    <w:lsdException w:name="toc 8" w:uiPriority="39"/>
-    <w:lsdException w:name="toc 9" w:uiPriority="39"/>
-    <w:lsdException w:name="caption" w:uiPriority="35" w:qFormat="1"/>
-    <w:lsdException w:name="Title" w:semiHidden="0" w:uiPriority="10" w:unhideWhenUsed="0" w:qFormat="1"/>
-    <w:lsdException w:name="Default Paragraph Font" w:uiPriority="1"/>
-    <w:lsdException w:name="Subtitle" w:semiHidden="0" w:uiPriority="11" w:unhideWhenUsed="0" w:qFormat="1"/>
-    <w:lsdException w:name="Strong" w:semiHidden="0" w:uiPriority="22" w:unhideWhenUsed="0" w:qFormat="1"/>
-    <w:lsdException w:name="Emphasis" w:semiHidden="0" w:uiPriority="20" w:unhideWhenUsed="0" w:qFormat="1"/>
-    <w:lsdException w:name="Table Grid" w:semiHidden="0" w:uiPriority="59" w:unhideWhenUsed="0"/>
-    <w:lsdException w:name="Placeholder Text" w:unhideWhenUsed="0"/>
-    <w:lsdException w:name="No Spacing" w:semiHidden="0" w:uiPriority="1" w:unhideWhenUsed="0" w:qFormat="1"/>
-    <w:lsdException w:name="Light Shading" w:semiHidden="0" w:uiPriority="60" w:unhideWhenUsed="0"/>
-    <w:lsdException w:name="Light List" w:semiHidden="0" w:uiPriority="61" w:unhideWhenUsed="0"/>
-    <w:lsdException w:name="Light Grid" w:semiHidden="0" w:uiPriority="62" w:unhideWhenUsed="0"/>
-    <w:lsdException w:name="Medium Shading 1" w:semiHidden="0" w:uiPriority="63" w:unhideWhenUsed="0"/>
-    <w:lsdException w:name="Medium Shading 2" w:semiHidden="0" w:uiPriority="64" w:unhideWhenUsed="0"/>
-    <w:lsdException w:name="Medium List 1" w:semiHidden="0" w:uiPriority="65" w:unhideWhenUsed="0"/>
-    <w:lsdException w:name="Medium List 2" w:semiHidden="0" w:uiPriority="66" w:unhideWhenUsed="0"/>
-    <w:lsdException w:name="Medium Grid 1" w:semiHidden="0" w:uiPriority="67" w:unhideWhenUsed="0"/>
-    <w:lsdException w:name="Medium Grid 2" w:semiHidden="0" w:uiPriority="68" w:unhideWhenUsed="0"/>
-    <w:lsdException w:name="Medium Grid 3" w:semiHidden="0" w:uiPriority="69" w:unhideWhenUsed="0"/>
-    <w:lsdException w:name="Dark List" w:semiHidden="0" w:uiPriority="70" w:unhideWhenUsed="0"/>
-    <w:lsdException w:name="Colorful Shading" w:semiHidden="0" w:uiPriority="71" w:unhideWhenUsed="0"/>
-    <w:lsdException w:name="Colorful List" w:semiHidden="0" w:uiPriority="72" w:unhideWhenUsed="0"/>
-    <w:lsdException w:name="Colorful Grid" w:semiHidden="0" w:uiPriority="73" w:unhideWhenUsed="0"/>
-    <w:lsdException w:name="Light Shading Accent 1" w:semiHidden="0" w:uiPriority="60" w:unhideWhenUsed="0"/>
-    <w:lsdException w:name="Light List Accent 1" w:semiHidden="0" w:uiPriority="61" w:unhideWhenUsed="0"/>
-    <w:lsdException w:name="Light Grid Accent 1" w:semiHidden="0" w:uiPriority="62" w:unhideWhenUsed="0"/>
-    <w:lsdException w:name="Medium Shading 1 Accent 1" w:semiHidden="0" w:uiPriority="63" w:unhideWhenUsed="0"/>
-    <w:lsdException w:name="Medium Shading 2 Accent 1" w:semiHidden="0" w:uiPriority="64" w:unhideWhenUsed="0"/>
-    <w:lsdException w:name="Medium List 1 Accent 1" w:semiHidden="0" w:uiPriority="65" w:unhideWhenUsed="0"/>
-    <w:lsdException w:name="Revision" w:unhideWhenUsed="0"/>
-    <w:lsdException w:name="List Paragraph" w:semiHidden="0" w:uiPriority="34" w:unhideWhenUsed="0" w:qFormat="1"/>
-    <w:lsdException w:name="Quote" w:semiHidden="0" w:uiPriority="29" w:unhideWhenUsed="0" w:qFormat="1"/>
-    <w:lsdException w:name="Intense Quote" w:semiHidden="0" w:uiPriority="30" w:unhideWhenUsed="0" w:qFormat="1"/>
-    <w:lsdException w:name="Medium List 2 Accent 1" w:semiHidden="0" w:uiPriority="66" w:unhideWhenUsed="0"/>
-    <w:lsdException w:name="Medium Grid 1 Accent 1" w:semiHidden="0" w:uiPriority="67" w:unhideWhenUsed="0"/>
-    <w:lsdException w:name="Medium Grid 2 Accent 1" w:semiHidden="0" w:uiPriority="68" w:unhideWhenUsed="0"/>
-    <w:lsdException w:name="Medium Grid 3 Accent 1" w:semiHidden="0" w:uiPriority="69" w:unhideWhenUsed="0"/>
-    <w:lsdException w:name="Dark List Accent 1" w:semiHidden="0" w:uiPriority="70" w:unhideWhenUsed="0"/>
-    <w:lsdException w:name="Colorful Shading Accent 1" w:semiHidden="0" w:uiPriority="71" w:unhideWhenUsed="0"/>
-    <w:lsdException w:name="Colorful List Accent 1" w:semiHidden="0" w:uiPriority="72" w:unhideWhenUsed="0"/>
-    <w:lsdException w:name="Colorful Grid Accent 1" w:semiHidden="0" w:uiPriority="73" w:unhideWhenUsed="0"/>
-    <w:lsdException w:name="Light Shading Accent 2" w:semiHidden="0" w:uiPriority="60" w:unhideWhenUsed="0"/>
-    <w:lsdException w:name="Light List Accent 2" w:semiHidden="0" w:uiPriority="61" w:unhideWhenUsed="0"/>
-    <w:lsdException w:name="Light Grid Accent 2" w:semiHidden="0" w:uiPriority="62" w:unhideWhenUsed="0"/>
-    <w:lsdException w:name="Medium Shading 1 Accent 2" w:semiHidden="0" w:uiPriority="63" w:unhideWhenUsed="0"/>
-    <w:lsdException w:name="Medium Shading 2 Accent 2" w:semiHidden="0" w:uiPriority="64" w:unhideWhenUsed="0"/>
-    <w:lsdException w:name="Medium List 1 Accent 2" w:semiHidden="0" w:uiPriority="65" w:unhideWhenUsed="0"/>
-    <w:lsdException w:name="Medium List 2 Accent 2" w:semiHidden="0" w:uiPriority="66" w:unhideWhenUsed="0"/>
-    <w:lsdException w:name="Medium Grid 1 Accent 2" w:semiHidden="0" w:uiPriority="67" w:unhideWhenUsed="0"/>
-    <w:lsdException w:name="Medium Grid 2 Accent 2" w:semiHidden="0" w:uiPriority="68" w:unhideWhenUsed="0"/>
-    <w:lsdException w:name="Medium Grid 3 Accent 2" w:semiHidden="0" w:uiPriority="69" w:unhideWhenUsed="0"/>
-    <w:lsdException w:name="Dark List Accent 2" w:semiHidden="0" w:uiPriority="70" w:unhideWhenUsed="0"/>
-    <w:lsdException w:name="Colorful Shading Accent 2" w:semiHidden="0" w:uiPriority="71" w:unhideWhenUsed="0"/>
-    <w:lsdException w:name="Colorful List Accent 2" w:semiHidden="0" w:uiPriority="72" w:unhideWhenUsed="0"/>
-    <w:lsdException w:name="Colorful Grid Accent 2" w:semiHidden="0" w:uiPriority="73" w:unhideWhenUsed="0"/>
-    <w:lsdException w:name="Light Shading Accent 3" w:semiHidden="0" w:uiPriority="60" w:unhideWhenUsed="0"/>
-    <w:lsdException w:name="Light List Accent 3" w:semiHidden="0" w:uiPriority="61" w:unhideWhenUsed="0"/>
-    <w:lsdException w:name="Light Grid Accent 3" w:semiHidden="0" w:uiPriority="62" w:unhideWhenUsed="0"/>
-    <w:lsdException w:name="Medium Shading 1 Accent 3" w:semiHidden="0" w:uiPriority="63" w:unhideWhenUsed="0"/>
-    <w:lsdException w:name="Medium Shading 2 Accent 3" w:semiHidden="0" w:uiPriority="64" w:unhideWhenUsed="0"/>
-    <w:lsdException w:name="Medium List 1 Accent 3" w:semiHidden="0" w:uiPriority="65" w:unhideWhenUsed="0"/>
-    <w:lsdException w:name="Medium List 2 Accent 3" w:semiHidden="0" w:uiPriority="66" w:unhideWhenUsed="0"/>
-    <w:lsdException w:name="Medium Grid 1 Accent 3" w:semiHidden="0" w:uiPriority="67" w:unhideWhenUsed="0"/>
-    <w:lsdException w:name="Medium Grid 2 Accent 3" w:semiHidden="0" w:uiPriority="68" w:unhideWhenUsed="0"/>
-    <w:lsdException w:name="Medium Grid 3 Accent 3" w:semiHidden="0" w:uiPriority="69" w:unhideWhenUsed="0"/>
-    <w:lsdException w:name="Dark List Accent 3" w:semiHidden="0" w:uiPriority="70" w:unhideWhenUsed="0"/>
-    <w:lsdException w:name="Colorful Shading Accent 3" w:semiHidden="0" w:uiPriority="71" w:unhideWhenUsed="0"/>
-    <w:lsdException w:name="Colorful List Accent 3" w:semiHidden="0" w:uiPriority="72" w:unhideWhenUsed="0"/>
-    <w:lsdException w:name="Colorful Grid Accent 3" w:semiHidden="0" w:uiPriority="73" w:unhideWhenUsed="0"/>
-    <w:lsdException w:name="Light Shading Accent 4" w:semiHidden="0" w:uiPriority="60" w:unhideWhenUsed="0"/>
-    <w:lsdException w:name="Light List Accent 4" w:semiHidden="0" w:uiPriority="61" w:unhideWhenUsed="0"/>
-    <w:lsdException w:name="Light Grid Accent 4" w:semiHidden="0" w:uiPriority="62" w:unhideWhenUsed="0"/>
-    <w:lsdException w:name="Medium Shading 1 Accent 4" w:semiHidden="0" w:uiPriority="63" w:unhideWhenUsed="0"/>
-    <w:lsdException w:name="Medium Shading 2 Accent 4" w:semiHidden="0" w:uiPriority="64" w:unhideWhenUsed="0"/>
-    <w:lsdException w:name="Medium List 1 Accent 4" w:semiHidden="0" w:uiPriority="65" w:unhideWhenUsed="0"/>
-    <w:lsdException w:name="Medium List 2 Accent 4" w:semiHidden="0" w:uiPriority="66" w:unhideWhenUsed="0"/>
-    <w:lsdException w:name="Medium Grid 1 Accent 4" w:semiHidden="0" w:uiPriority="67" w:unhideWhenUsed="0"/>
-    <w:lsdException w:name="Medium Grid 2 Accent 4" w:semiHidden="0" w:uiPriority="68" w:unhideWhenUsed="0"/>
-    <w:lsdException w:name="Medium Grid 3 Accent 4" w:semiHidden="0" w:uiPriority="69" w:unhideWhenUsed="0"/>
-    <w:lsdException w:name="Dark List Accent 4" w:semiHidden="0" w:uiPriority="70" w:unhideWhenUsed="0"/>
-    <w:lsdException w:name="Colorful Shading Accent 4" w:semiHidden="0" w:uiPriority="71" w:unhideWhenUsed="0"/>
-    <w:lsdException w:name="Colorful List Accent 4" w:semiHidden="0" w:uiPriority="72" w:unhideWhenUsed="0"/>
-    <w:lsdException w:name="Colorful Grid Accent 4" w:semiHidden="0" w:uiPriority="73" w:unhideWhenUsed="0"/>
-    <w:lsdException w:name="Light Shading Accent 5" w:semiHidden="0" w:uiPriority="60" w:unhideWhenUsed="0"/>
-    <w:lsdException w:name="Light List Accent 5" w:semiHidden="0" w:uiPriority="61" w:unhideWhenUsed="0"/>
-    <w:lsdException w:name="Light Grid Accent 5" w:semiHidden="0" w:uiPriority="62" w:unhideWhenUsed="0"/>
-    <w:lsdException w:name="Medium Shading 1 Accent 5" w:semiHidden="0" w:uiPriority="63" w:unhideWhenUsed="0"/>
-    <w:lsdException w:name="Medium Shading 2 Accent 5" w:semiHidden="0" w:uiPriority="64" w:unhideWhenUsed="0"/>
-    <w:lsdException w:name="Medium List 1 Accent 5" w:semiHidden="0" w:uiPriority="65" w:unhideWhenUsed="0"/>
-    <w:lsdException w:name="Medium List 2 Accent 5" w:semiHidden="0" w:uiPriority="66" w:unhideWhenUsed="0"/>
-    <w:lsdException w:name="Medium Grid 1 Accent 5" w:semiHidden="0" w:uiPriority="67" w:unhideWhenUsed="0"/>
-    <w:lsdException w:name="Medium Grid 2 Accent 5" w:semiHidden="0" w:uiPriority="68" w:unhideWhenUsed="0"/>
-    <w:lsdException w:name="Medium Grid 3 Accent 5" w:semiHidden="0" w:uiPriority="69" w:unhideWhenUsed="0"/>
-    <w:lsdException w:name="Dark List Accent 5" w:semiHidden="0" w:uiPriority="70" w:unhideWhenUsed="0"/>
-    <w:lsdException w:name="Colorful Shading Accent 5" w:semiHidden="0" w:uiPriority="71" w:unhideWhenUsed="0"/>
-    <w:lsdException w:name="Colorful List Accent 5" w:semiHidden="0" w:uiPriority="72" w:unhideWhenUsed="0"/>
-    <w:lsdException w:name="Colorful Grid Accent 5" w:semiHidden="0" w:uiPriority="73" w:unhideWhenUsed="0"/>
-    <w:lsdException w:name="Light Shading Accent 6" w:semiHidden="0" w:uiPriority="60" w:unhideWhenUsed="0"/>
-    <w:lsdException w:name="Light List Accent 6" w:semiHidden="0" w:uiPriority="61" w:unhideWhenUsed="0"/>
-    <w:lsdException w:name="Light Grid Accent 6" w:semiHidden="0" w:uiPriority="62" w:unhideWhenUsed="0"/>
-    <w:lsdException w:name="Medium Shading 1 Accent 6" w:semiHidden="0" w:uiPriority="63" w:unhideWhenUsed="0"/>
-    <w:lsdException w:name="Medium Shading 2 Accent 6" w:semiHidden="0" w:uiPriority="64" w:unhideWhenUsed="0"/>
-    <w:lsdException w:name="Medium List 1 Accent 6" w:semiHidden="0" w:uiPriority="65" w:unhideWhenUsed="0"/>
-    <w:lsdException w:name="Medium List 2 Accent 6" w:semiHidden="0" w:uiPriority="66" w:unhideWhenUsed="0"/>
-    <w:lsdException w:name="Medium Grid 1 Accent 6" w:semiHidden="0" w:uiPriority="67" w:unhideWhenUsed="0"/>
-    <w:lsdException w:name="Medium Grid 2 Accent 6" w:semiHidden="0" w:uiPriority="68" w:unhideWhenUsed="0"/>
-    <w:lsdException w:name="Medium Grid 3 Accent 6" w:semiHidden="0" w:uiPriority="69" w:unhideWhenUsed="0"/>
-    <w:lsdException w:name="Dark List Accent 6" w:semiHidden="0" w:uiPriority="70" w:unhideWhenUsed="0"/>
-    <w:lsdException w:name="Colorful Shading Accent 6" w:semiHidden="0" w:uiPriority="71" w:unhideWhenUsed="0"/>
-    <w:lsdException w:name="Colorful List Accent 6" w:semiHidden="0" w:uiPriority="72" w:unhideWhenUsed="0"/>
-    <w:lsdException w:name="Colorful Grid Accent 6" w:semiHidden="0" w:uiPriority="73" w:unhideWhenUsed="0"/>
-    <w:lsdException w:name="Subtle Emphasis" w:semiHidden="0" w:uiPriority="19" w:unhideWhenUsed="0" w:qFormat="1"/>
-    <w:lsdException w:name="Intense Emphasis" w:semiHidden="0" w:uiPriority="21" w:unhideWhenUsed="0" w:qFormat="1"/>
-    <w:lsdException w:name="Subtle Reference" w:semiHidden="0" w:uiPriority="31" w:unhideWhenUsed="0" w:qFormat="1"/>
-    <w:lsdException w:name="Intense Reference" w:semiHidden="0" w:uiPriority="32" w:unhideWhenUsed="0" w:qFormat="1"/>
-    <w:lsdException w:name="Book Title" w:semiHidden="0" w:uiPriority="33" w:unhideWhenUsed="0" w:qFormat="1"/>
-    <w:lsdException w:name="Bibliography" w:uiPriority="37"/>
-    <w:lsdException w:name="TOC Heading" w:uiPriority="39" w:qFormat="1"/>
+  <w:latentStyles w:defLockedState="0" w:defUIPriority="99" w:defSemiHidden="0" w:defUnhideWhenUsed="0" w:defQFormat="0" w:count="371">
+    <w:lsdException w:name="Normal" w:uiPriority="0" w:qFormat="1"/>
+    <w:lsdException w:name="heading 1" w:uiPriority="9" w:qFormat="1"/>
+    <w:lsdException w:name="heading 2" w:semiHidden="1" w:uiPriority="9" w:unhideWhenUsed="1" w:qFormat="1"/>
+    <w:lsdException w:name="heading 3" w:semiHidden="1" w:uiPriority="9" w:unhideWhenUsed="1" w:qFormat="1"/>
+    <w:lsdException w:name="heading 4" w:semiHidden="1" w:uiPriority="9" w:unhideWhenUsed="1" w:qFormat="1"/>
+    <w:lsdException w:name="heading 5" w:semiHidden="1" w:uiPriority="0" w:unhideWhenUsed="1" w:qFormat="1"/>
+    <w:lsdException w:name="heading 6" w:semiHidden="1" w:uiPriority="9" w:unhideWhenUsed="1" w:qFormat="1"/>
+    <w:lsdException w:name="heading 7" w:semiHidden="1" w:uiPriority="9" w:unhideWhenUsed="1" w:qFormat="1"/>
+    <w:lsdException w:name="heading 8" w:semiHidden="1" w:uiPriority="9" w:unhideWhenUsed="1" w:qFormat="1"/>
+    <w:lsdException w:name="heading 9" w:semiHidden="1" w:uiPriority="9" w:unhideWhenUsed="1" w:qFormat="1"/>
+    <w:lsdException w:name="index 1" w:semiHidden="1" w:unhideWhenUsed="1"/>
+    <w:lsdException w:name="index 2" w:semiHidden="1" w:unhideWhenUsed="1"/>
+    <w:lsdException w:name="index 3" w:semiHidden="1" w:unhideWhenUsed="1"/>
+    <w:lsdException w:name="index 4" w:semiHidden="1" w:unhideWhenUsed="1"/>
+    <w:lsdException w:name="index 5" w:semiHidden="1" w:unhideWhenUsed="1"/>
+    <w:lsdException w:name="index 6" w:semiHidden="1" w:unhideWhenUsed="1"/>
+    <w:lsdException w:name="index 7" w:semiHidden="1" w:unhideWhenUsed="1"/>
+    <w:lsdException w:name="index 8" w:semiHidden="1" w:unhideWhenUsed="1"/>
+    <w:lsdException w:name="index 9" w:semiHidden="1" w:unhideWhenUsed="1"/>
+    <w:lsdException w:name="toc 1" w:semiHidden="1" w:uiPriority="39" w:unhideWhenUsed="1"/>
+    <w:lsdException w:name="toc 2" w:semiHidden="1" w:uiPriority="39" w:unhideWhenUsed="1"/>
+    <w:lsdException w:name="toc 3" w:semiHidden="1" w:uiPriority="39" w:unhideWhenUsed="1"/>
+    <w:lsdException w:name="toc 4" w:semiHidden="1" w:uiPriority="39" w:unhideWhenUsed="1"/>
+    <w:lsdException w:name="toc 5" w:semiHidden="1" w:uiPriority="39" w:unhideWhenUsed="1"/>
+    <w:lsdException w:name="toc 6" w:semiHidden="1" w:uiPriority="39" w:unhideWhenUsed="1"/>
+    <w:lsdException w:name="toc 7" w:semiHidden="1" w:uiPriority="39" w:unhideWhenUsed="1"/>
+    <w:lsdException w:name="toc 8" w:semiHidden="1" w:uiPriority="39" w:unhideWhenUsed="1"/>
+    <w:lsdException w:name="toc 9" w:semiHidden="1" w:uiPriority="39" w:unhideWhenUsed="1"/>
+    <w:lsdException w:name="Normal Indent" w:semiHidden="1" w:unhideWhenUsed="1"/>
+    <w:lsdException w:name="footnote text" w:semiHidden="1" w:unhideWhenUsed="1"/>
+    <w:lsdException w:name="annotation text" w:semiHidden="1" w:unhideWhenUsed="1"/>
+    <w:lsdException w:name="header" w:semiHidden="1" w:unhideWhenUsed="1"/>
+    <w:lsdException w:name="footer" w:semiHidden="1" w:unhideWhenUsed="1"/>
+    <w:lsdException w:name="index heading" w:semiHidden="1" w:unhideWhenUsed="1"/>
+    <w:lsdException w:name="caption" w:semiHidden="1" w:uiPriority="35" w:unhideWhenUsed="1" w:qFormat="1"/>
+    <w:lsdException w:name="table of figures" w:semiHidden="1" w:unhideWhenUsed="1"/>
+    <w:lsdException w:name="envelope address" w:semiHidden="1" w:unhideWhenUsed="1"/>
+    <w:lsdException w:name="envelope return" w:semiHidden="1" w:unhideWhenUsed="1"/>
+    <w:lsdException w:name="footnote reference" w:semiHidden="1" w:unhideWhenUsed="1"/>
+    <w:lsdException w:name="annotation reference" w:semiHidden="1" w:unhideWhenUsed="1"/>
+    <w:lsdException w:name="line number" w:semiHidden="1" w:unhideWhenUsed="1"/>
+    <w:lsdException w:name="page number" w:semiHidden="1" w:unhideWhenUsed="1"/>
+    <w:lsdException w:name="endnote reference" w:semiHidden="1" w:unhideWhenUsed="1"/>
+    <w:lsdException w:name="endnote text" w:semiHidden="1" w:unhideWhenUsed="1"/>
+    <w:lsdException w:name="table of authorities" w:semiHidden="1" w:unhideWhenUsed="1"/>
+    <w:lsdException w:name="macro" w:semiHidden="1" w:unhideWhenUsed="1"/>
+    <w:lsdException w:name="toa heading" w:semiHidden="1" w:unhideWhenUsed="1"/>
+    <w:lsdException w:name="List" w:semiHidden="1" w:unhideWhenUsed="1"/>
+    <w:lsdException w:name="List Bullet" w:semiHidden="1" w:unhideWhenUsed="1"/>
+    <w:lsdException w:name="List Number" w:semiHidden="1" w:unhideWhenUsed="1"/>
+    <w:lsdException w:name="List 2" w:semiHidden="1" w:unhideWhenUsed="1"/>
+    <w:lsdException w:name="List 3" w:semiHidden="1" w:unhideWhenUsed="1"/>
+    <w:lsdException w:name="List 4" w:semiHidden="1" w:unhideWhenUsed="1"/>
+    <w:lsdException w:name="List 5" w:semiHidden="1" w:unhideWhenUsed="1"/>
+    <w:lsdException w:name="List Bullet 2" w:semiHidden="1" w:unhideWhenUsed="1"/>
+    <w:lsdException w:name="List Bullet 3" w:semiHidden="1" w:unhideWhenUsed="1"/>
+    <w:lsdException w:name="List Bullet 4" w:semiHidden="1" w:unhideWhenUsed="1"/>
+    <w:lsdException w:name="List Bullet 5" w:semiHidden="1" w:unhideWhenUsed="1"/>
+    <w:lsdException w:name="List Number 2" w:semiHidden="1" w:unhideWhenUsed="1"/>
+    <w:lsdException w:name="List Number 3" w:semiHidden="1" w:unhideWhenUsed="1"/>
+    <w:lsdException w:name="List Number 4" w:semiHidden="1" w:unhideWhenUsed="1"/>
+    <w:lsdException w:name="List Number 5" w:semiHidden="1" w:unhideWhenUsed="1"/>
+    <w:lsdException w:name="Title" w:uiPriority="10" w:qFormat="1"/>
+    <w:lsdException w:name="Closing" w:semiHidden="1" w:unhideWhenUsed="1"/>
+    <w:lsdException w:name="Signature" w:semiHidden="1" w:unhideWhenUsed="1"/>
+    <w:lsdException w:name="Default Paragraph Font" w:semiHidden="1" w:uiPriority="1" w:unhideWhenUsed="1"/>
+    <w:lsdException w:name="Body Text" w:semiHidden="1" w:unhideWhenUsed="1"/>
+    <w:lsdException w:name="Body Text Indent" w:semiHidden="1" w:unhideWhenUsed="1"/>
+    <w:lsdException w:name="List Continue" w:semiHidden="1" w:unhideWhenUsed="1"/>
+    <w:lsdException w:name="List Continue 2" w:semiHidden="1" w:unhideWhenUsed="1"/>
+    <w:lsdException w:name="List Continue 3" w:semiHidden="1" w:unhideWhenUsed="1"/>
+    <w:lsdException w:name="List Continue 4" w:semiHidden="1" w:unhideWhenUsed="1"/>
+    <w:lsdException w:name="List Continue 5" w:semiHidden="1" w:unhideWhenUsed="1"/>
+    <w:lsdException w:name="Message Header" w:semiHidden="1" w:unhideWhenUsed="1"/>
+    <w:lsdException w:name="Subtitle" w:uiPriority="11" w:qFormat="1"/>
+    <w:lsdException w:name="Salutation" w:semiHidden="1" w:unhideWhenUsed="1"/>
+    <w:lsdException w:name="Date" w:semiHidden="1" w:unhideWhenUsed="1"/>
+    <w:lsdException w:name="Body Text First Indent" w:semiHidden="1" w:unhideWhenUsed="1"/>
+    <w:lsdException w:name="Body Text First Indent 2" w:semiHidden="1" w:unhideWhenUsed="1"/>
+    <w:lsdException w:name="Note Heading" w:semiHidden="1" w:unhideWhenUsed="1"/>
+    <w:lsdException w:name="Body Text 2" w:semiHidden="1" w:unhideWhenUsed="1"/>
+    <w:lsdException w:name="Body Text 3" w:semiHidden="1" w:unhideWhenUsed="1"/>
+    <w:lsdException w:name="Body Text Indent 2" w:semiHidden="1" w:unhideWhenUsed="1"/>
+    <w:lsdException w:name="Body Text Indent 3" w:semiHidden="1" w:unhideWhenUsed="1"/>
+    <w:lsdException w:name="Block Text" w:semiHidden="1" w:unhideWhenUsed="1"/>
+    <w:lsdException w:name="Hyperlink" w:semiHidden="1" w:unhideWhenUsed="1"/>
+    <w:lsdException w:name="FollowedHyperlink" w:semiHidden="1" w:unhideWhenUsed="1"/>
+    <w:lsdException w:name="Strong" w:uiPriority="22" w:qFormat="1"/>
+    <w:lsdException w:name="Emphasis" w:uiPriority="20" w:qFormat="1"/>
+    <w:lsdException w:name="Document Map" w:semiHidden="1" w:unhideWhenUsed="1"/>
+    <w:lsdException w:name="Plain Text" w:semiHidden="1" w:unhideWhenUsed="1"/>
+    <w:lsdException w:name="E-mail Signature" w:semiHidden="1" w:unhideWhenUsed="1"/>
+    <w:lsdException w:name="HTML Top of Form" w:semiHidden="1" w:unhideWhenUsed="1"/>
+    <w:lsdException w:name="HTML Bottom of Form" w:semiHidden="1" w:unhideWhenUsed="1"/>
+    <w:lsdException w:name="Normal (Web)" w:semiHidden="1" w:unhideWhenUsed="1"/>
+    <w:lsdException w:name="HTML Acronym" w:semiHidden="1" w:unhideWhenUsed="1"/>
+    <w:lsdException w:name="HTML Address" w:semiHidden="1" w:unhideWhenUsed="1"/>
+    <w:lsdException w:name="HTML Cite" w:semiHidden="1" w:unhideWhenUsed="1"/>
+    <w:lsdException w:name="HTML Code" w:semiHidden="1" w:unhideWhenUsed="1"/>
+    <w:lsdException w:name="HTML Definition" w:semiHidden="1" w:unhideWhenUsed="1"/>
+    <w:lsdException w:name="HTML Keyboard" w:semiHidden="1" w:unhideWhenUsed="1"/>
+    <w:lsdException w:name="HTML Preformatted" w:semiHidden="1" w:unhideWhenUsed="1"/>
+    <w:lsdException w:name="HTML Sample" w:semiHidden="1" w:unhideWhenUsed="1"/>
+    <w:lsdException w:name="HTML Typewriter" w:semiHidden="1" w:unhideWhenUsed="1"/>
+    <w:lsdException w:name="HTML Variable" w:semiHidden="1" w:unhideWhenUsed="1"/>
+    <w:lsdException w:name="Normal Table" w:semiHidden="1" w:unhideWhenUsed="1"/>
+    <w:lsdException w:name="annotation subject" w:semiHidden="1" w:unhideWhenUsed="1"/>
+    <w:lsdException w:name="No List" w:semiHidden="1" w:unhideWhenUsed="1"/>
+    <w:lsdException w:name="Outline List 1" w:semiHidden="1" w:unhideWhenUsed="1"/>
+    <w:lsdException w:name="Outline List 2" w:semiHidden="1" w:unhideWhenUsed="1"/>
+    <w:lsdException w:name="Outline List 3" w:semiHidden="1" w:unhideWhenUsed="1"/>
+    <w:lsdException w:name="Table Simple 1" w:semiHidden="1" w:unhideWhenUsed="1"/>
+    <w:lsdException w:name="Table Simple 2" w:semiHidden="1" w:unhideWhenUsed="1"/>
+    <w:lsdException w:name="Table Simple 3" w:semiHidden="1" w:unhideWhenUsed="1"/>
+    <w:lsdException w:name="Table Classic 1" w:semiHidden="1" w:unhideWhenUsed="1"/>
+    <w:lsdException w:name="Table Classic 2" w:semiHidden="1" w:unhideWhenUsed="1"/>
+    <w:lsdException w:name="Table Classic 3" w:semiHidden="1" w:unhideWhenUsed="1"/>
+    <w:lsdException w:name="Table Classic 4" w:semiHidden="1" w:unhideWhenUsed="1"/>
+    <w:lsdException w:name="Table Colorful 1" w:semiHidden="1" w:unhideWhenUsed="1"/>
+    <w:lsdException w:name="Table Colorful 2" w:semiHidden="1" w:unhideWhenUsed="1"/>
+    <w:lsdException w:name="Table Colorful 3" w:semiHidden="1" w:unhideWhenUsed="1"/>
+    <w:lsdException w:name="Table Columns 1" w:semiHidden="1" w:unhideWhenUsed="1"/>
+    <w:lsdException w:name="Table Columns 2" w:semiHidden="1" w:unhideWhenUsed="1"/>
+    <w:lsdException w:name="Table Columns 3" w:semiHidden="1" w:unhideWhenUsed="1"/>
+    <w:lsdException w:name="Table Columns 4" w:semiHidden="1" w:unhideWhenUsed="1"/>
+    <w:lsdException w:name="Table Columns 5" w:semiHidden="1" w:unhideWhenUsed="1"/>
+    <w:lsdException w:name="Table Grid 1" w:semiHidden="1" w:unhideWhenUsed="1"/>
+    <w:lsdException w:name="Table Grid 2" w:semiHidden="1" w:unhideWhenUsed="1"/>
+    <w:lsdException w:name="Table Grid 3" w:semiHidden="1" w:unhideWhenUsed="1"/>
+    <w:lsdException w:name="Table Grid 4" w:semiHidden="1" w:unhideWhenUsed="1"/>
+    <w:lsdException w:name="Table Grid 5" w:semiHidden="1" w:unhideWhenUsed="1"/>
+    <w:lsdException w:name="Table Grid 6" w:semiHidden="1" w:unhideWhenUsed="1"/>
+    <w:lsdException w:name="Table Grid 7" w:semiHidden="1" w:unhideWhenUsed="1"/>
+    <w:lsdException w:name="Table Grid 8" w:semiHidden="1" w:unhideWhenUsed="1"/>
+    <w:lsdException w:name="Table List 1" w:semiHidden="1" w:unhideWhenUsed="1"/>
+    <w:lsdException w:name="Table List 2" w:semiHidden="1" w:unhideWhenUsed="1"/>
+    <w:lsdException w:name="Table List 3" w:semiHidden="1" w:unhideWhenUsed="1"/>
+    <w:lsdException w:name="Table List 4" w:semiHidden="1" w:unhideWhenUsed="1"/>
+    <w:lsdException w:name="Table List 5" w:semiHidden="1" w:unhideWhenUsed="1"/>
+    <w:lsdException w:name="Table List 6" w:semiHidden="1" w:unhideWhenUsed="1"/>
+    <w:lsdException w:name="Table List 7" w:semiHidden="1" w:unhideWhenUsed="1"/>
+    <w:lsdException w:name="Table List 8" w:semiHidden="1" w:unhideWhenUsed="1"/>
+    <w:lsdException w:name="Table 3D effects 1" w:semiHidden="1" w:unhideWhenUsed="1"/>
+    <w:lsdException w:name="Table 3D effects 2" w:semiHidden="1" w:unhideWhenUsed="1"/>
+    <w:lsdException w:name="Table 3D effects 3" w:semiHidden="1" w:unhideWhenUsed="1"/>
+    <w:lsdException w:name="Table Contemporary" w:semiHidden="1" w:unhideWhenUsed="1"/>
+    <w:lsdException w:name="Table Elegant" w:semiHidden="1" w:unhideWhenUsed="1"/>
+    <w:lsdException w:name="Table Professional" w:semiHidden="1" w:unhideWhenUsed="1"/>
+    <w:lsdException w:name="Table Subtle 1" w:semiHidden="1" w:unhideWhenUsed="1"/>
+    <w:lsdException w:name="Table Subtle 2" w:semiHidden="1" w:unhideWhenUsed="1"/>
+    <w:lsdException w:name="Table Web 1" w:semiHidden="1" w:unhideWhenUsed="1"/>
+    <w:lsdException w:name="Table Web 2" w:semiHidden="1" w:unhideWhenUsed="1"/>
+    <w:lsdException w:name="Table Web 3" w:semiHidden="1" w:unhideWhenUsed="1"/>
+    <w:lsdException w:name="Balloon Text" w:semiHidden="1" w:unhideWhenUsed="1"/>
+    <w:lsdException w:name="Table Grid" w:uiPriority="59"/>
+    <w:lsdException w:name="Table Theme" w:semiHidden="1" w:unhideWhenUsed="1"/>
+    <w:lsdException w:name="Placeholder Text" w:semiHidden="1"/>
+    <w:lsdException w:name="No Spacing" w:uiPriority="1" w:qFormat="1"/>
+    <w:lsdException w:name="Light Shading" w:uiPriority="60"/>
+    <w:lsdException w:name="Light List" w:uiPriority="61"/>
+    <w:lsdException w:name="Light Grid" w:uiPriority="62"/>
+    <w:lsdException w:name="Medium Shading 1" w:uiPriority="63"/>
+    <w:lsdException w:name="Medium Shading 2" w:uiPriority="64"/>
+    <w:lsdException w:name="Medium List 1" w:uiPriority="65"/>
+    <w:lsdException w:name="Medium List 2" w:uiPriority="66"/>
+    <w:lsdException w:name="Medium Grid 1" w:uiPriority="67"/>
+    <w:lsdException w:name="Medium Grid 2" w:uiPriority="68"/>
+    <w:lsdException w:name="Medium Grid 3" w:uiPriority="69"/>
+    <w:lsdException w:name="Dark List" w:uiPriority="70"/>
+    <w:lsdException w:name="Colorful Shading" w:uiPriority="71"/>
+    <w:lsdException w:name="Colorful List" w:uiPriority="72"/>
+    <w:lsdException w:name="Colorful Grid" w:uiPriority="73"/>
+    <w:lsdException w:name="Light Shading Accent 1" w:uiPriority="60"/>
+    <w:lsdException w:name="Light List Accent 1" w:uiPriority="61"/>
+    <w:lsdException w:name="Light Grid Accent 1" w:uiPriority="62"/>
+    <w:lsdException w:name="Medium Shading 1 Accent 1" w:uiPriority="63"/>
+    <w:lsdException w:name="Medium Shading 2 Accent 1" w:uiPriority="64"/>
+    <w:lsdException w:name="Medium List 1 Accent 1" w:uiPriority="65"/>
+    <w:lsdException w:name="Revision" w:semiHidden="1"/>
+    <w:lsdException w:name="List Paragraph" w:uiPriority="34" w:qFormat="1"/>
+    <w:lsdException w:name="Quote" w:uiPriority="29" w:qFormat="1"/>
+    <w:lsdException w:name="Intense Quote" w:uiPriority="30" w:qFormat="1"/>
+    <w:lsdException w:name="Medium List 2 Accent 1" w:uiPriority="66"/>
+    <w:lsdException w:name="Medium Grid 1 Accent 1" w:uiPriority="67"/>
+    <w:lsdException w:name="Medium Grid 2 Accent 1" w:uiPriority="68"/>
+    <w:lsdException w:name="Medium Grid 3 Accent 1" w:uiPriority="69"/>
+    <w:lsdException w:name="Dark List Accent 1" w:uiPriority="70"/>
+    <w:lsdException w:name="Colorful Shading Accent 1" w:uiPriority="71"/>
+    <w:lsdException w:name="Colorful List Accent 1" w:uiPriority="72"/>
+    <w:lsdException w:name="Colorful Grid Accent 1" w:uiPriority="73"/>
+    <w:lsdException w:name="Light Shading Accent 2" w:uiPriority="60"/>
+    <w:lsdException w:name="Light List Accent 2" w:uiPriority="61"/>
+    <w:lsdException w:name="Light Grid Accent 2" w:uiPriority="62"/>
+    <w:lsdException w:name="Medium Shading 1 Accent 2" w:uiPriority="63"/>
+    <w:lsdException w:name="Medium Shading 2 Accent 2" w:uiPriority="64"/>
+    <w:lsdException w:name="Medium List 1 Accent 2" w:uiPriority="65"/>
+    <w:lsdException w:name="Medium List 2 Accent 2" w:uiPriority="66"/>
+    <w:lsdException w:name="Medium Grid 1 Accent 2" w:uiPriority="67"/>
+    <w:lsdException w:name="Medium Grid 2 Accent 2" w:uiPriority="68"/>
+    <w:lsdException w:name="Medium Grid 3 Accent 2" w:uiPriority="69"/>
+    <w:lsdException w:name="Dark List Accent 2" w:uiPriority="70"/>
+    <w:lsdException w:name="Colorful Shading Accent 2" w:uiPriority="71"/>
+    <w:lsdException w:name="Colorful List Accent 2" w:uiPriority="72"/>
+    <w:lsdException w:name="Colorful Grid Accent 2" w:uiPriority="73"/>
+    <w:lsdException w:name="Light Shading Accent 3" w:uiPriority="60"/>
+    <w:lsdException w:name="Light List Accent 3" w:uiPriority="61"/>
+    <w:lsdException w:name="Light Grid Accent 3" w:uiPriority="62"/>
+    <w:lsdException w:name="Medium Shading 1 Accent 3" w:uiPriority="63"/>
+    <w:lsdException w:name="Medium Shading 2 Accent 3" w:uiPriority="64"/>
+    <w:lsdException w:name="Medium List 1 Accent 3" w:uiPriority="65"/>
+    <w:lsdException w:name="Medium List 2 Accent 3" w:uiPriority="66"/>
+    <w:lsdException w:name="Medium Grid 1 Accent 3" w:uiPriority="67"/>
+    <w:lsdException w:name="Medium Grid 2 Accent 3" w:uiPriority="68"/>
+    <w:lsdException w:name="Medium Grid 3 Accent 3" w:uiPriority="69"/>
+    <w:lsdException w:name="Dark List Accent 3" w:uiPriority="70"/>
+    <w:lsdException w:name="Colorful Shading Accent 3" w:uiPriority="71"/>
+    <w:lsdException w:name="Colorful List Accent 3" w:uiPriority="72"/>
+    <w:lsdException w:name="Colorful Grid Accent 3" w:uiPriority="73"/>
+    <w:lsdException w:name="Light Shading Accent 4" w:uiPriority="60"/>
+    <w:lsdException w:name="Light List Accent 4" w:uiPriority="61"/>
+    <w:lsdException w:name="Light Grid Accent 4" w:uiPriority="62"/>
+    <w:lsdException w:name="Medium Shading 1 Accent 4" w:uiPriority="63"/>
+    <w:lsdException w:name="Medium Shading 2 Accent 4" w:uiPriority="64"/>
+    <w:lsdException w:name="Medium List 1 Accent 4" w:uiPriority="65"/>
+    <w:lsdException w:name="Medium List 2 Accent 4" w:uiPriority="66"/>
+    <w:lsdException w:name="Medium Grid 1 Accent 4" w:uiPriority="67"/>
+    <w:lsdException w:name="Medium Grid 2 Accent 4" w:uiPriority="68"/>
+    <w:lsdException w:name="Medium Grid 3 Accent 4" w:uiPriority="69"/>
+    <w:lsdException w:name="Dark List Accent 4" w:uiPriority="70"/>
+    <w:lsdException w:name="Colorful Shading Accent 4" w:uiPriority="71"/>
+    <w:lsdException w:name="Colorful List Accent 4" w:uiPriority="72"/>
+    <w:lsdException w:name="Colorful Grid Accent 4" w:uiPriority="73"/>
+    <w:lsdException w:name="Light Shading Accent 5" w:uiPriority="60"/>
+    <w:lsdException w:name="Light List Accent 5" w:uiPriority="61"/>
+    <w:lsdException w:name="Light Grid Accent 5" w:uiPriority="62"/>
+    <w:lsdException w:name="Medium Shading 1 Accent 5" w:uiPriority="63"/>
+    <w:lsdException w:name="Medium Shading 2 Accent 5" w:uiPriority="64"/>
+    <w:lsdException w:name="Medium List 1 Accent 5" w:uiPriority="65"/>
+    <w:lsdException w:name="Medium List 2 Accent 5" w:uiPriority="66"/>
+    <w:lsdException w:name="Medium Grid 1 Accent 5" w:uiPriority="67"/>
+    <w:lsdException w:name="Medium Grid 2 Accent 5" w:uiPriority="68"/>
+    <w:lsdException w:name="Medium Grid 3 Accent 5" w:uiPriority="69"/>
+    <w:lsdException w:name="Dark List Accent 5" w:uiPriority="70"/>
+    <w:lsdException w:name="Colorful Shading Accent 5" w:uiPriority="71"/>
+    <w:lsdException w:name="Colorful List Accent 5" w:uiPriority="72"/>
+    <w:lsdException w:name="Colorful Grid Accent 5" w:uiPriority="73"/>
+    <w:lsdException w:name="Light Shading Accent 6" w:uiPriority="60"/>
+    <w:lsdException w:name="Light List Accent 6" w:uiPriority="61"/>
+    <w:lsdException w:name="Light Grid Accent 6" w:uiPriority="62"/>
+    <w:lsdException w:name="Medium Shading 1 Accent 6" w:uiPriority="63"/>
+    <w:lsdException w:name="Medium Shading 2 Accent 6" w:uiPriority="64"/>
+    <w:lsdException w:name="Medium List 1 Accent 6" w:uiPriority="65"/>
+    <w:lsdException w:name="Medium List 2 Accent 6" w:uiPriority="66"/>
+    <w:lsdException w:name="Medium Grid 1 Accent 6" w:uiPriority="67"/>
+    <w:lsdException w:name="Medium Grid 2 Accent 6" w:uiPriority="68"/>
+    <w:lsdException w:name="Medium Grid 3 Accent 6" w:uiPriority="69"/>
+    <w:lsdException w:name="Dark List Accent 6" w:uiPriority="70"/>
+    <w:lsdException w:name="Colorful Shading Accent 6" w:uiPriority="71"/>
+    <w:lsdException w:name="Colorful List Accent 6" w:uiPriority="72"/>
+    <w:lsdException w:name="Colorful Grid Accent 6" w:uiPriority="73"/>
+    <w:lsdException w:name="Subtle Emphasis" w:uiPriority="19" w:qFormat="1"/>
+    <w:lsdException w:name="Intense Emphasis" w:uiPriority="21" w:qFormat="1"/>
+    <w:lsdException w:name="Subtle Reference" w:uiPriority="31" w:qFormat="1"/>
+    <w:lsdException w:name="Intense Reference" w:uiPriority="32" w:qFormat="1"/>
+    <w:lsdException w:name="Book Title" w:uiPriority="33" w:qFormat="1"/>
+    <w:lsdException w:name="Bibliography" w:semiHidden="1" w:uiPriority="37" w:unhideWhenUsed="1"/>
+    <w:lsdException w:name="TOC Heading" w:semiHidden="1" w:uiPriority="39" w:unhideWhenUsed="1" w:qFormat="1"/>
+    <w:lsdException w:name="Plain Table 1" w:uiPriority="41"/>
+    <w:lsdException w:name="Plain Table 2" w:uiPriority="42"/>
+    <w:lsdException w:name="Plain Table 3" w:uiPriority="43"/>
+    <w:lsdException w:name="Plain Table 4" w:uiPriority="44"/>
+    <w:lsdException w:name="Plain Table 5" w:uiPriority="45"/>
+    <w:lsdException w:name="Grid Table Light" w:uiPriority="40"/>
+    <w:lsdException w:name="Grid Table 1 Light" w:uiPriority="46"/>
+    <w:lsdException w:name="Grid Table 2" w:uiPriority="47"/>
+    <w:lsdException w:name="Grid Table 3" w:uiPriority="48"/>
+    <w:lsdException w:name="Grid Table 4" w:uiPriority="49"/>
+    <w:lsdException w:name="Grid Table 5 Dark" w:uiPriority="50"/>
+    <w:lsdException w:name="Grid Table 6 Colorful" w:uiPriority="51"/>
+    <w:lsdException w:name="Grid Table 7 Colorful" w:uiPriority="52"/>
+    <w:lsdException w:name="Grid Table 1 Light Accent 1" w:uiPriority="46"/>
+    <w:lsdException w:name="Grid Table 2 Accent 1" w:uiPriority="47"/>
+    <w:lsdException w:name="Grid Table 3 Accent 1" w:uiPriority="48"/>
+    <w:lsdException w:name="Grid Table 4 Accent 1" w:uiPriority="49"/>
+    <w:lsdException w:name="Grid Table 5 Dark Accent 1" w:uiPriority="50"/>
+    <w:lsdException w:name="Grid Table 6 Colorful Accent 1" w:uiPriority="51"/>
+    <w:lsdException w:name="Grid Table 7 Colorful Accent 1" w:uiPriority="52"/>
+    <w:lsdException w:name="Grid Table 1 Light Accent 2" w:uiPriority="46"/>
+    <w:lsdException w:name="Grid Table 2 Accent 2" w:uiPriority="47"/>
+    <w:lsdException w:name="Grid Table 3 Accent 2" w:uiPriority="48"/>
+    <w:lsdException w:name="Grid Table 4 Accent 2" w:uiPriority="49"/>
+    <w:lsdException w:name="Grid Table 5 Dark Accent 2" w:uiPriority="50"/>
+    <w:lsdException w:name="Grid Table 6 Colorful Accent 2" w:uiPriority="51"/>
+    <w:lsdException w:name="Grid Table 7 Colorful Accent 2" w:uiPriority="52"/>
+    <w:lsdException w:name="Grid Table 1 Light Accent 3" w:uiPriority="46"/>
+    <w:lsdException w:name="Grid Table 2 Accent 3" w:uiPriority="47"/>
+    <w:lsdException w:name="Grid Table 3 Accent 3" w:uiPriority="48"/>
+    <w:lsdException w:name="Grid Table 4 Accent 3" w:uiPriority="49"/>
+    <w:lsdException w:name="Grid Table 5 Dark Accent 3" w:uiPriority="50"/>
+    <w:lsdException w:name="Grid Table 6 Colorful Accent 3" w:uiPriority="51"/>
+    <w:lsdException w:name="Grid Table 7 Colorful Accent 3" w:uiPriority="52"/>
+    <w:lsdException w:name="Grid Table 1 Light Accent 4" w:uiPriority="46"/>
+    <w:lsdException w:name="Grid Table 2 Accent 4" w:uiPriority="47"/>
+    <w:lsdException w:name="Grid Table 3 Accent 4" w:uiPriority="48"/>
+    <w:lsdException w:name="Grid Table 4 Accent 4" w:uiPriority="49"/>
+    <w:lsdException w:name="Grid Table 5 Dark Accent 4" w:uiPriority="50"/>
+    <w:lsdException w:name="Grid Table 6 Colorful Accent 4" w:uiPriority="51"/>
+    <w:lsdException w:name="Grid Table 7 Colorful Accent 4" w:uiPriority="52"/>
+    <w:lsdException w:name="Grid Table 1 Light Accent 5" w:uiPriority="46"/>
+    <w:lsdException w:name="Grid Table 2 Accent 5" w:uiPriority="47"/>
+    <w:lsdException w:name="Grid Table 3 Accent 5" w:uiPriority="48"/>
+    <w:lsdException w:name="Grid Table 4 Accent 5" w:uiPriority="49"/>
+    <w:lsdException w:name="Grid Table 5 Dark Accent 5" w:uiPriority="50"/>
+    <w:lsdException w:name="Grid Table 6 Colorful Accent 5" w:uiPriority="51"/>
+    <w:lsdException w:name="Grid Table 7 Colorful Accent 5" w:uiPriority="52"/>
+    <w:lsdException w:name="Grid Table 1 Light Accent 6" w:uiPriority="46"/>
+    <w:lsdException w:name="Grid Table 2 Accent 6" w:uiPriority="47"/>
+    <w:lsdException w:name="Grid Table 3 Accent 6" w:uiPriority="48"/>
+    <w:lsdException w:name="Grid Table 4 Accent 6" w:uiPriority="49"/>
+    <w:lsdException w:name="Grid Table 5 Dark Accent 6" w:uiPriority="50"/>
+    <w:lsdException w:name="Grid Table 6 Colorful Accent 6" w:uiPriority="51"/>
+    <w:lsdException w:name="Grid Table 7 Colorful Accent 6" w:uiPriority="52"/>
+    <w:lsdException w:name="List Table 1 Light" w:uiPriority="46"/>
+    <w:lsdException w:name="List Table 2" w:uiPriority="47"/>
+    <w:lsdException w:name="List Table 3" w:uiPriority="48"/>
+    <w:lsdException w:name="List Table 4" w:uiPriority="49"/>
+    <w:lsdException w:name="List Table 5 Dark" w:uiPriority="50"/>
+    <w:lsdException w:name="List Table 6 Colorful" w:uiPriority="51"/>
+    <w:lsdException w:name="List Table 7 Colorful" w:uiPriority="52"/>
+    <w:lsdException w:name="List Table 1 Light Accent 1" w:uiPriority="46"/>
+    <w:lsdException w:name="List Table 2 Accent 1" w:uiPriority="47"/>
+    <w:lsdException w:name="List Table 3 Accent 1" w:uiPriority="48"/>
+    <w:lsdException w:name="List Table 4 Accent 1" w:uiPriority="49"/>
+    <w:lsdException w:name="List Table 5 Dark Accent 1" w:uiPriority="50"/>
+    <w:lsdException w:name="List Table 6 Colorful Accent 1" w:uiPriority="51"/>
+    <w:lsdException w:name="List Table 7 Colorful Accent 1" w:uiPriority="52"/>
+    <w:lsdException w:name="List Table 1 Light Accent 2" w:uiPriority="46"/>
+    <w:lsdException w:name="List Table 2 Accent 2" w:uiPriority="47"/>
+    <w:lsdException w:name="List Table 3 Accent 2" w:uiPriority="48"/>
+    <w:lsdException w:name="List Table 4 Accent 2" w:uiPriority="49"/>
+    <w:lsdException w:name="List Table 5 Dark Accent 2" w:uiPriority="50"/>
+    <w:lsdException w:name="List Table 6 Colorful Accent 2" w:uiPriority="51"/>
+    <w:lsdException w:name="List Table 7 Colorful Accent 2" w:uiPriority="52"/>
+    <w:lsdException w:name="List Table 1 Light Accent 3" w:uiPriority="46"/>
+    <w:lsdException w:name="List Table 2 Accent 3" w:uiPriority="47"/>
+    <w:lsdException w:name="List Table 3 Accent 3" w:uiPriority="48"/>
+    <w:lsdException w:name="List Table 4 Accent 3" w:uiPriority="49"/>
+    <w:lsdException w:name="List Table 5 Dark Accent 3" w:uiPriority="50"/>
+    <w:lsdException w:name="List Table 6 Colorful Accent 3" w:uiPriority="51"/>
+    <w:lsdException w:name="List Table 7 Colorful Accent 3" w:uiPriority="52"/>
+    <w:lsdException w:name="List Table 1 Light Accent 4" w:uiPriority="46"/>
+    <w:lsdException w:name="List Table 2 Accent 4" w:uiPriority="47"/>
+    <w:lsdException w:name="List Table 3 Accent 4" w:uiPriority="48"/>
+    <w:lsdException w:name="List Table 4 Accent 4" w:uiPriority="49"/>
+    <w:lsdException w:name="List Table 5 Dark Accent 4" w:uiPriority="50"/>
+    <w:lsdException w:name="List Table 6 Colorful Accent 4" w:uiPriority="51"/>
+    <w:lsdException w:name="List Table 7 Colorful Accent 4" w:uiPriority="52"/>
+    <w:lsdException w:name="List Table 1 Light Accent 5" w:uiPriority="46"/>
+    <w:lsdException w:name="List Table 2 Accent 5" w:uiPriority="47"/>
+    <w:lsdException w:name="List Table 3 Accent 5" w:uiPriority="48"/>
+    <w:lsdException w:name="List Table 4 Accent 5" w:uiPriority="49"/>
+    <w:lsdException w:name="List Table 5 Dark Accent 5" w:uiPriority="50"/>
+    <w:lsdException w:name="List Table 6 Colorful Accent 5" w:uiPriority="51"/>
+    <w:lsdException w:name="List Table 7 Colorful Accent 5" w:uiPriority="52"/>
+    <w:lsdException w:name="List Table 1 Light Accent 6" w:uiPriority="46"/>
+    <w:lsdException w:name="List Table 2 Accent 6" w:uiPriority="47"/>
+    <w:lsdException w:name="List Table 3 Accent 6" w:uiPriority="48"/>
+    <w:lsdException w:name="List Table 4 Accent 6" w:uiPriority="49"/>
+    <w:lsdException w:name="List Table 5 Dark Accent 6" w:uiPriority="50"/>
+    <w:lsdException w:name="List Table 6 Colorful Accent 6" w:uiPriority="51"/>
+    <w:lsdException w:name="List Table 7 Colorful Accent 6" w:uiPriority="52"/>
   </w:latentStyles>
   <w:style w:type="paragraph" w:default="1" w:styleId="Normal">
     <w:name w:val="Normal"/>
@@ -4390,7 +4306,6 @@
     <w:uiPriority w:val="99"/>
     <w:semiHidden/>
     <w:unhideWhenUsed/>
-    <w:qFormat/>
     <w:tblPr>
       <w:tblInd w:w="0" w:type="dxa"/>
       <w:tblCellMar>

</xml_diff>